<commit_message>
Deploying to gh-pages from  @ 7d9f8bb9ca408262582904a263399a1925c8ee78 🚀
</commit_message>
<xml_diff>
--- a/symptom-survey/waves/CMU Survey Wave 10.docx
+++ b/symptom-survey/waves/CMU Survey Wave 10.docx
@@ -1276,10 +1276,11 @@
     <w:tbl>
       <w:tblPr>
         <w:tblStyle w:val="QQuestionIconTable"/>
-        <w:tblW w:w="50" w:type="auto"/>
+        <w:tblW w:w="100" w:type="auto"/>
         <w:tblLook w:firstRow="true" w:lastRow="true" w:firstCol="true" w:lastCol="true"/>
       </w:tblPr>
       <w:tblGrid>
+        <w:gridCol w:w="50"/>
         <w:gridCol w:w="50"/>
       </w:tblGrid>
       <w:tr>
@@ -1312,6 +1313,56 @@
                         </pic:nvPicPr>
                         <pic:blipFill>
                           <a:blip r:embed="rId17"/>
+                          <a:stretch>
+                            <a:fillRect/>
+                          </a:stretch>
+                        </pic:blipFill>
+                        <pic:spPr>
+                          <a:xfrm>
+                            <a:off x="0" y="0"/>
+                            <a:ext cx="228600" cy="228600"/>
+                          </a:xfrm>
+                          <a:prstGeom prst="rect">
+                            <a:avLst/>
+                          </a:prstGeom>
+                        </pic:spPr>
+                      </pic:pic>
+                    </a:graphicData>
+                  </a:graphic>
+                </wp:inline>
+              </w:drawing>
+            </w:r>
+          </w:p>
+        </w:tc>
+        <w:tc>
+          <w:tcPr>
+            <w:tcW w:w="50" w:type="dxa"/>
+          </w:tcPr>
+          <w:p>
+            <w:pPr>
+              <w:keepNext/>
+            </w:pPr>
+            <w:r>
+              <w:rPr>
+                <w:noProof/>
+              </w:rPr>
+              <w:drawing>
+                <wp:inline distT="0" distB="0" distL="0" distR="0">
+                  <wp:extent cx="228600" cy="228600"/>
+                  <wp:effectExtent l="0" t="0" r="0" b="0"/>
+                  <wp:docPr id="9" name="WordQuestionRecodeOptions.png"/>
+                  <wp:cNvGraphicFramePr>
+                    <a:graphicFrameLocks xmlns:a="http://schemas.openxmlformats.org/drawingml/2006/main" noChangeAspect="1"/>
+                  </wp:cNvGraphicFramePr>
+                  <a:graphic xmlns:a="http://schemas.openxmlformats.org/drawingml/2006/main">
+                    <a:graphicData uri="http://schemas.openxmlformats.org/drawingml/2006/picture">
+                      <pic:pic xmlns:pic="http://schemas.openxmlformats.org/drawingml/2006/picture">
+                        <pic:nvPicPr>
+                          <pic:cNvPr id="9" name="WordQuestionRecodeOptions.png"/>
+                          <pic:cNvPicPr/>
+                        </pic:nvPicPr>
+                        <pic:blipFill>
+                          <a:blip r:embed="rId18"/>
                           <a:stretch>
                             <a:fillRect/>
                           </a:stretch>
@@ -1852,7 +1903,7 @@
                 <wp:inline distT="0" distB="0" distL="0" distR="0">
                   <wp:extent cx="228600" cy="228600"/>
                   <wp:effectExtent l="0" t="0" r="0" b="0"/>
-                  <wp:docPr id="9" name="WordQuestionRandomization.png"/>
+                  <wp:docPr id="10" name="WordQuestionRandomization.png"/>
                   <wp:cNvGraphicFramePr>
                     <a:graphicFrameLocks xmlns:a="http://schemas.openxmlformats.org/drawingml/2006/main" noChangeAspect="1"/>
                   </wp:cNvGraphicFramePr>
@@ -1860,11 +1911,11 @@
                     <a:graphicData uri="http://schemas.openxmlformats.org/drawingml/2006/picture">
                       <pic:pic xmlns:pic="http://schemas.openxmlformats.org/drawingml/2006/picture">
                         <pic:nvPicPr>
-                          <pic:cNvPr id="9" name="WordQuestionRandomization.png"/>
+                          <pic:cNvPr id="10" name="WordQuestionRandomization.png"/>
                           <pic:cNvPicPr/>
                         </pic:nvPicPr>
                         <pic:blipFill>
-                          <a:blip r:embed="rId18"/>
+                          <a:blip r:embed="rId19"/>
                           <a:stretch>
                             <a:fillRect/>
                           </a:stretch>
@@ -1902,7 +1953,7 @@
                 <wp:inline distT="0" distB="0" distL="0" distR="0">
                   <wp:extent cx="228600" cy="228600"/>
                   <wp:effectExtent l="0" t="0" r="0" b="0"/>
-                  <wp:docPr id="10" name="WordQuestionRecodeOptions.png"/>
+                  <wp:docPr id="11" name="WordQuestionRecodeOptions.png"/>
                   <wp:cNvGraphicFramePr>
                     <a:graphicFrameLocks xmlns:a="http://schemas.openxmlformats.org/drawingml/2006/main" noChangeAspect="1"/>
                   </wp:cNvGraphicFramePr>
@@ -1910,11 +1961,11 @@
                     <a:graphicData uri="http://schemas.openxmlformats.org/drawingml/2006/picture">
                       <pic:pic xmlns:pic="http://schemas.openxmlformats.org/drawingml/2006/picture">
                         <pic:nvPicPr>
-                          <pic:cNvPr id="10" name="WordQuestionRecodeOptions.png"/>
+                          <pic:cNvPr id="11" name="WordQuestionRecodeOptions.png"/>
                           <pic:cNvPicPr/>
                         </pic:nvPicPr>
                         <pic:blipFill>
-                          <a:blip r:embed="rId19"/>
+                          <a:blip r:embed="rId20"/>
                           <a:stretch>
                             <a:fillRect/>
                           </a:stretch>
@@ -2181,71 +2232,71 @@
       </w:pPr>
       <w:r>
         <w:rPr/>
-        <w:t xml:space="preserve">Eye pain  (14) </w:t>
-      </w:r>
-    </w:p>
-  </w:body>
-  <w:body>
-    <w:p>
-      <w:pPr>
-        <w:keepNext/>
-        <w:pStyle w:val="ListParagraph"/>
-        <w:numPr>
-          <w:ilvl w:val="0"/>
-          <w:numId w:val="2"/>
-        </w:numPr>
-      </w:pPr>
-      <w:r>
-        <w:rPr/>
-        <w:t xml:space="preserve">Chills  (15) </w:t>
-      </w:r>
-    </w:p>
-  </w:body>
-  <w:body>
-    <w:p>
-      <w:pPr>
-        <w:keepNext/>
-        <w:pStyle w:val="ListParagraph"/>
-        <w:numPr>
-          <w:ilvl w:val="0"/>
-          <w:numId w:val="2"/>
-        </w:numPr>
-      </w:pPr>
-      <w:r>
-        <w:rPr/>
-        <w:t xml:space="preserve">Headaches  (16) </w:t>
-      </w:r>
-    </w:p>
-  </w:body>
-  <w:body>
-    <w:p>
-      <w:pPr>
-        <w:keepNext/>
-        <w:pStyle w:val="ListParagraph"/>
-        <w:numPr>
-          <w:ilvl w:val="0"/>
-          <w:numId w:val="2"/>
-        </w:numPr>
-      </w:pPr>
-      <w:r>
-        <w:rPr/>
-        <w:t xml:space="preserve">Changes in sleep  (17) </w:t>
-      </w:r>
-    </w:p>
-  </w:body>
-  <w:body>
-    <w:p>
-      <w:pPr>
-        <w:keepNext/>
-        <w:pStyle w:val="ListParagraph"/>
-        <w:numPr>
-          <w:ilvl w:val="0"/>
-          <w:numId w:val="2"/>
-        </w:numPr>
-      </w:pPr>
-      <w:r>
-        <w:rPr/>
-        <w:t xml:space="preserve">Other (Please specify):  (18) ________________________________________________</w:t>
+        <w:t xml:space="preserve">Eye pain  (16) </w:t>
+      </w:r>
+    </w:p>
+  </w:body>
+  <w:body>
+    <w:p>
+      <w:pPr>
+        <w:keepNext/>
+        <w:pStyle w:val="ListParagraph"/>
+        <w:numPr>
+          <w:ilvl w:val="0"/>
+          <w:numId w:val="2"/>
+        </w:numPr>
+      </w:pPr>
+      <w:r>
+        <w:rPr/>
+        <w:t xml:space="preserve">Chills  (17) </w:t>
+      </w:r>
+    </w:p>
+  </w:body>
+  <w:body>
+    <w:p>
+      <w:pPr>
+        <w:keepNext/>
+        <w:pStyle w:val="ListParagraph"/>
+        <w:numPr>
+          <w:ilvl w:val="0"/>
+          <w:numId w:val="2"/>
+        </w:numPr>
+      </w:pPr>
+      <w:r>
+        <w:rPr/>
+        <w:t xml:space="preserve">Headaches  (18) </w:t>
+      </w:r>
+    </w:p>
+  </w:body>
+  <w:body>
+    <w:p>
+      <w:pPr>
+        <w:keepNext/>
+        <w:pStyle w:val="ListParagraph"/>
+        <w:numPr>
+          <w:ilvl w:val="0"/>
+          <w:numId w:val="2"/>
+        </w:numPr>
+      </w:pPr>
+      <w:r>
+        <w:rPr/>
+        <w:t xml:space="preserve">Changes in sleep  (19) </w:t>
+      </w:r>
+    </w:p>
+  </w:body>
+  <w:body>
+    <w:p>
+      <w:pPr>
+        <w:keepNext/>
+        <w:pStyle w:val="ListParagraph"/>
+        <w:numPr>
+          <w:ilvl w:val="0"/>
+          <w:numId w:val="2"/>
+        </w:numPr>
+      </w:pPr>
+      <w:r>
+        <w:rPr/>
+        <w:t xml:space="preserve">Other (Please specify):  (14) ________________________________________________</w:t>
       </w:r>
     </w:p>
   </w:body>
@@ -2279,7 +2330,7 @@
       </w:r>
       <w:r>
         <w:rPr/>
-        <w:t xml:space="preserve">  (19) </w:t>
+        <w:t xml:space="preserve">  (15) </w:t>
       </w:r>
     </w:p>
   </w:body>
@@ -3280,7 +3331,7 @@
                 <wp:inline distT="0" distB="0" distL="0" distR="0">
                   <wp:extent cx="228600" cy="228600"/>
                   <wp:effectExtent l="0" t="0" r="0" b="0"/>
-                  <wp:docPr id="11" name="WordQuestionRecodeOptions.png"/>
+                  <wp:docPr id="12" name="WordQuestionRecodeOptions.png"/>
                   <wp:cNvGraphicFramePr>
                     <a:graphicFrameLocks xmlns:a="http://schemas.openxmlformats.org/drawingml/2006/main" noChangeAspect="1"/>
                   </wp:cNvGraphicFramePr>
@@ -3288,725 +3339,7 @@
                     <a:graphicData uri="http://schemas.openxmlformats.org/drawingml/2006/picture">
                       <pic:pic xmlns:pic="http://schemas.openxmlformats.org/drawingml/2006/picture">
                         <pic:nvPicPr>
-                          <pic:cNvPr id="11" name="WordQuestionRecodeOptions.png"/>
-                          <pic:cNvPicPr/>
-                        </pic:nvPicPr>
-                        <pic:blipFill>
-                          <a:blip r:embed="rId20"/>
-                          <a:stretch>
-                            <a:fillRect/>
-                          </a:stretch>
-                        </pic:blipFill>
-                        <pic:spPr>
-                          <a:xfrm>
-                            <a:off x="0" y="0"/>
-                            <a:ext cx="228600" cy="228600"/>
-                          </a:xfrm>
-                          <a:prstGeom prst="rect">
-                            <a:avLst/>
-                          </a:prstGeom>
-                        </pic:spPr>
-                      </pic:pic>
-                    </a:graphicData>
-                  </a:graphic>
-                </wp:inline>
-              </w:drawing>
-            </w:r>
-          </w:p>
-        </w:tc>
-      </w:tr>
-    </w:tbl>
-    <w:p/>
-  </w:body>
-  <w:body>
-    <w:p>
-      <w:pPr>
-        <w:keepNext/>
-      </w:pPr>
-      <w:r>
-        <w:rPr/>
-        <w:t xml:space="preserve">B12a Do any of the following reasons describe why you haven't been tested for coronavirus (COVID-19) in </w:t>
-      </w:r>
-      <w:r>
-        <w:rPr>
-          <w:b w:val="on"/>
-        </w:rPr>
-        <w:t xml:space="preserve">the last 14 days</w:t>
-      </w:r>
-      <w:r>
-        <w:rPr/>
-        <w:t xml:space="preserve">? Please select all that apply.</w:t>
-      </w:r>
-    </w:p>
-  </w:body>
-  <w:body>
-    <w:p>
-      <w:pPr>
-        <w:keepNext/>
-        <w:pStyle w:val="ListParagraph"/>
-        <w:numPr>
-          <w:ilvl w:val="0"/>
-          <w:numId w:val="2"/>
-        </w:numPr>
-      </w:pPr>
-      <w:r>
-        <w:rPr/>
-        <w:t xml:space="preserve">I tried to get a test but was not able to get one  (1) </w:t>
-      </w:r>
-    </w:p>
-  </w:body>
-  <w:body>
-    <w:p>
-      <w:pPr>
-        <w:keepNext/>
-        <w:pStyle w:val="ListParagraph"/>
-        <w:numPr>
-          <w:ilvl w:val="0"/>
-          <w:numId w:val="2"/>
-        </w:numPr>
-      </w:pPr>
-      <w:r>
-        <w:rPr/>
-        <w:t xml:space="preserve">I am waiting for an appointment to be tested  (2) </w:t>
-      </w:r>
-    </w:p>
-  </w:body>
-  <w:body>
-    <w:p>
-      <w:pPr>
-        <w:keepNext/>
-        <w:pStyle w:val="ListParagraph"/>
-        <w:numPr>
-          <w:ilvl w:val="0"/>
-          <w:numId w:val="2"/>
-        </w:numPr>
-      </w:pPr>
-      <w:r>
-        <w:rPr/>
-        <w:t xml:space="preserve">I don't know where to go  (3) </w:t>
-      </w:r>
-    </w:p>
-  </w:body>
-  <w:body>
-    <w:p>
-      <w:pPr>
-        <w:keepNext/>
-        <w:pStyle w:val="ListParagraph"/>
-        <w:numPr>
-          <w:ilvl w:val="0"/>
-          <w:numId w:val="2"/>
-        </w:numPr>
-      </w:pPr>
-      <w:r>
-        <w:rPr/>
-        <w:t xml:space="preserve">I can't afford the cost of the test  (4) </w:t>
-      </w:r>
-    </w:p>
-  </w:body>
-  <w:body>
-    <w:p>
-      <w:pPr>
-        <w:keepNext/>
-        <w:pStyle w:val="ListParagraph"/>
-        <w:numPr>
-          <w:ilvl w:val="0"/>
-          <w:numId w:val="2"/>
-        </w:numPr>
-      </w:pPr>
-      <w:r>
-        <w:rPr/>
-        <w:t xml:space="preserve">I don't have time to get tested  (5) </w:t>
-      </w:r>
-    </w:p>
-  </w:body>
-  <w:body>
-    <w:p>
-      <w:pPr>
-        <w:keepNext/>
-        <w:pStyle w:val="ListParagraph"/>
-        <w:numPr>
-          <w:ilvl w:val="0"/>
-          <w:numId w:val="2"/>
-        </w:numPr>
-      </w:pPr>
-      <w:r>
-        <w:rPr/>
-        <w:t xml:space="preserve">I am unable to travel to a testing location  (6) </w:t>
-      </w:r>
-    </w:p>
-  </w:body>
-  <w:body>
-    <w:p>
-      <w:pPr>
-        <w:keepNext/>
-        <w:pStyle w:val="ListParagraph"/>
-        <w:numPr>
-          <w:ilvl w:val="0"/>
-          <w:numId w:val="2"/>
-        </w:numPr>
-      </w:pPr>
-      <w:r>
-        <w:rPr/>
-        <w:t xml:space="preserve">I am worried about bad things happening to me or my family (including discrimination, government policies, or social stigma)  (7) </w:t>
-      </w:r>
-    </w:p>
-  </w:body>
-  <w:body>
-    <w:p>
-      <w:pPr>
-        <w:keepNext/>
-        <w:pStyle w:val="ListParagraph"/>
-        <w:numPr>
-          <w:ilvl w:val="0"/>
-          <w:numId w:val="2"/>
-        </w:numPr>
-      </w:pPr>
-      <w:r>
-        <w:rPr>
-          <w:color w:val="2054AF"/>
-          <w:sz w:val="40"/>
-          <w:szCs w:val="40"/>
-        </w:rPr>
-        <w:t xml:space="preserve">⊗</w:t>
-      </w:r>
-      <w:r>
-        <w:rPr/>
-        <w:t xml:space="preserve"/>
-      </w:r>
-      <w:r>
-        <w:rPr>
-          <w:b w:val="on"/>
-        </w:rPr>
-        <w:t xml:space="preserve">None of the above</w:t>
-      </w:r>
-      <w:r>
-        <w:rPr/>
-        <w:t xml:space="preserve">  (8) </w:t>
-      </w:r>
-    </w:p>
-  </w:body>
-  <w:body>
-    <w:p>
-      <w:pPr/>
-    </w:p>
-  </w:body>
-  <w:body>
-    <w:p>
-      <w:pPr>
-        <w:pStyle w:val="QuestionSeparator"/>
-      </w:pPr>
-    </w:p>
-  </w:body>
-  <w:body>
-    <w:p>
-      <w:pPr>
-        <w:keepNext/>
-        <w:pStyle w:val="QDisplayLogic"/>
-      </w:pPr>
-      <w:r>
-        <w:t>Display This Question:</w:t>
-      </w:r>
-    </w:p>
-  </w:body>
-  <w:body>
-    <w:p>
-      <w:pPr>
-        <w:keepNext/>
-        <w:pStyle w:val="QDisplayLogic"/>
-        <w:ind w:firstLine="400"/>
-      </w:pPr>
-      <w:r>
-        <w:t>If Have you ever been tested for coronavirus (COVID-19)? = Yes</w:t>
-      </w:r>
-    </w:p>
-  </w:body>
-  <w:body>
-    <w:p>
-      <w:pPr>
-        <w:keepNext/>
-        <w:pStyle w:val="QDisplayLogic"/>
-        <w:ind w:firstLine="400"/>
-      </w:pPr>
-      <w:r>
-        <w:t>And You answered that you have been tested for coronavirus (COVID-19) in the past 14 days. Did this t... != Yes</w:t>
-      </w:r>
-    </w:p>
-  </w:body>
-  <w:body>
-    <w:tbl>
-      <w:tblPr>
-        <w:tblStyle w:val="QQuestionIconTable"/>
-        <w:tblW w:w="0" w:type="auto"/>
-        <w:tblLook w:firstRow="true" w:lastRow="true" w:firstCol="true" w:lastCol="true"/>
-      </w:tblPr>
-      <w:tblGrid/>
-    </w:tbl>
-    <w:p/>
-  </w:body>
-  <w:body>
-    <w:p>
-      <w:pPr>
-        <w:keepNext/>
-      </w:pPr>
-      <w:r>
-        <w:rPr/>
-        <w:t xml:space="preserve">B11 Have you </w:t>
-      </w:r>
-      <w:r>
-        <w:rPr>
-          <w:b w:val="on"/>
-        </w:rPr>
-        <w:t xml:space="preserve">ever</w:t>
-      </w:r>
-      <w:r>
-        <w:rPr/>
-        <w:t xml:space="preserve"> tested positive for coronavirus (COVID-19)?</w:t>
-      </w:r>
-    </w:p>
-  </w:body>
-  <w:body>
-    <w:p>
-      <w:pPr>
-        <w:keepNext/>
-        <w:pStyle w:val="ListParagraph"/>
-        <w:numPr>
-          <w:ilvl w:val="0"/>
-          <w:numId w:val="4"/>
-        </w:numPr>
-      </w:pPr>
-      <w:r>
-        <w:rPr/>
-        <w:t xml:space="preserve">Yes  (1) </w:t>
-      </w:r>
-    </w:p>
-  </w:body>
-  <w:body>
-    <w:p>
-      <w:pPr>
-        <w:keepNext/>
-        <w:pStyle w:val="ListParagraph"/>
-        <w:numPr>
-          <w:ilvl w:val="0"/>
-          <w:numId w:val="4"/>
-        </w:numPr>
-      </w:pPr>
-      <w:r>
-        <w:rPr/>
-        <w:t xml:space="preserve">No  (2) </w:t>
-      </w:r>
-    </w:p>
-  </w:body>
-  <w:body>
-    <w:p>
-      <w:pPr>
-        <w:keepNext/>
-        <w:pStyle w:val="ListParagraph"/>
-        <w:numPr>
-          <w:ilvl w:val="0"/>
-          <w:numId w:val="4"/>
-        </w:numPr>
-      </w:pPr>
-      <w:r>
-        <w:rPr/>
-        <w:t xml:space="preserve">I don't know  (3) </w:t>
-      </w:r>
-    </w:p>
-  </w:body>
-  <w:body>
-    <w:p>
-      <w:pPr/>
-    </w:p>
-  </w:body>
-  <w:body>
-    <w:p>
-      <w:pPr>
-        <w:pStyle w:val="BlockEndLabel"/>
-      </w:pPr>
-      <w:r>
-        <w:t>End of Block: Section B: Symptoms (non-forecast)</w:t>
-      </w:r>
-    </w:p>
-  </w:body>
-  <w:body>
-    <w:p>
-      <w:pPr>
-        <w:pStyle w:val="BlockSeparator"/>
-      </w:pPr>
-    </w:p>
-  </w:body>
-  <w:body>
-    <w:p>
-      <w:pPr>
-        <w:pStyle w:val="BlockStartLabel"/>
-      </w:pPr>
-      <w:r>
-        <w:t>Start of Block: Section F: COVID Vaccination V3</w:t>
-      </w:r>
-    </w:p>
-  </w:body>
-  <w:body>
-    <w:tbl>
-      <w:tblPr>
-        <w:tblStyle w:val="QQuestionIconTable"/>
-        <w:tblW w:w="0" w:type="auto"/>
-        <w:tblLook w:firstRow="true" w:lastRow="true" w:firstCol="true" w:lastCol="true"/>
-      </w:tblPr>
-      <w:tblGrid/>
-    </w:tbl>
-    <w:p/>
-  </w:body>
-  <w:body>
-    <w:p>
-      <w:pPr>
-        <w:keepNext/>
-      </w:pPr>
-      <w:r>
-        <w:rPr/>
-        <w:t xml:space="preserve">V1 Have you had a COVID-19 vaccination?</w:t>
-      </w:r>
-    </w:p>
-  </w:body>
-  <w:body>
-    <w:p>
-      <w:pPr>
-        <w:keepNext/>
-        <w:pStyle w:val="ListParagraph"/>
-        <w:numPr>
-          <w:ilvl w:val="0"/>
-          <w:numId w:val="4"/>
-        </w:numPr>
-      </w:pPr>
-      <w:r>
-        <w:rPr/>
-        <w:t xml:space="preserve">Yes  (1) </w:t>
-      </w:r>
-    </w:p>
-  </w:body>
-  <w:body>
-    <w:p>
-      <w:pPr>
-        <w:keepNext/>
-        <w:pStyle w:val="ListParagraph"/>
-        <w:numPr>
-          <w:ilvl w:val="0"/>
-          <w:numId w:val="4"/>
-        </w:numPr>
-      </w:pPr>
-      <w:r>
-        <w:rPr/>
-        <w:t xml:space="preserve">No  (2) </w:t>
-      </w:r>
-    </w:p>
-  </w:body>
-  <w:body>
-    <w:p>
-      <w:pPr>
-        <w:keepNext/>
-        <w:pStyle w:val="ListParagraph"/>
-        <w:numPr>
-          <w:ilvl w:val="0"/>
-          <w:numId w:val="4"/>
-        </w:numPr>
-      </w:pPr>
-      <w:r>
-        <w:rPr/>
-        <w:t xml:space="preserve">I don't know  (3) </w:t>
-      </w:r>
-    </w:p>
-  </w:body>
-  <w:body>
-    <w:p>
-      <w:pPr/>
-    </w:p>
-  </w:body>
-  <w:body>
-    <w:p>
-      <w:pPr>
-        <w:pStyle w:val="QuestionSeparator"/>
-      </w:pPr>
-    </w:p>
-  </w:body>
-  <w:body>
-    <w:p>
-      <w:pPr>
-        <w:keepNext/>
-        <w:pStyle w:val="QDisplayLogic"/>
-      </w:pPr>
-      <w:r>
-        <w:t>Display This Question:</w:t>
-      </w:r>
-    </w:p>
-  </w:body>
-  <w:body>
-    <w:p>
-      <w:pPr>
-        <w:keepNext/>
-        <w:pStyle w:val="QDisplayLogic"/>
-        <w:ind w:firstLine="400"/>
-      </w:pPr>
-      <w:r>
-        <w:t>If Have you had a COVID-19 vaccination? = Yes</w:t>
-      </w:r>
-    </w:p>
-  </w:body>
-  <w:body>
-    <w:tbl>
-      <w:tblPr>
-        <w:tblStyle w:val="QQuestionIconTable"/>
-        <w:tblW w:w="0" w:type="auto"/>
-        <w:tblLook w:firstRow="true" w:lastRow="true" w:firstCol="true" w:lastCol="true"/>
-      </w:tblPr>
-      <w:tblGrid/>
-    </w:tbl>
-    <w:p/>
-  </w:body>
-  <w:body>
-    <w:p>
-      <w:pPr>
-        <w:keepNext/>
-      </w:pPr>
-      <w:r>
-        <w:rPr/>
-        <w:t xml:space="preserve">V2 How many COVID-19 vaccinations have you received?</w:t>
-      </w:r>
-    </w:p>
-  </w:body>
-  <w:body>
-    <w:p>
-      <w:pPr>
-        <w:keepNext/>
-        <w:pStyle w:val="ListParagraph"/>
-        <w:numPr>
-          <w:ilvl w:val="0"/>
-          <w:numId w:val="4"/>
-        </w:numPr>
-      </w:pPr>
-      <w:r>
-        <w:rPr/>
-        <w:t xml:space="preserve">1 vaccination or dose  (1) </w:t>
-      </w:r>
-    </w:p>
-  </w:body>
-  <w:body>
-    <w:p>
-      <w:pPr>
-        <w:keepNext/>
-        <w:pStyle w:val="ListParagraph"/>
-        <w:numPr>
-          <w:ilvl w:val="0"/>
-          <w:numId w:val="4"/>
-        </w:numPr>
-      </w:pPr>
-      <w:r>
-        <w:rPr/>
-        <w:t xml:space="preserve">2 vaccinations or doses  (2) </w:t>
-      </w:r>
-    </w:p>
-  </w:body>
-  <w:body>
-    <w:p>
-      <w:pPr>
-        <w:keepNext/>
-        <w:pStyle w:val="ListParagraph"/>
-        <w:numPr>
-          <w:ilvl w:val="0"/>
-          <w:numId w:val="4"/>
-        </w:numPr>
-      </w:pPr>
-      <w:r>
-        <w:rPr/>
-        <w:t xml:space="preserve">I don't know  (3) </w:t>
-      </w:r>
-    </w:p>
-  </w:body>
-  <w:body>
-    <w:p>
-      <w:pPr/>
-    </w:p>
-  </w:body>
-  <w:body>
-    <w:p>
-      <w:pPr>
-        <w:pStyle w:val="QuestionSeparator"/>
-      </w:pPr>
-    </w:p>
-  </w:body>
-  <w:body>
-    <w:p>
-      <w:pPr>
-        <w:keepNext/>
-        <w:pStyle w:val="QDisplayLogic"/>
-      </w:pPr>
-      <w:r>
-        <w:t>Display This Question:</w:t>
-      </w:r>
-    </w:p>
-  </w:body>
-  <w:body>
-    <w:p>
-      <w:pPr>
-        <w:keepNext/>
-        <w:pStyle w:val="QDisplayLogic"/>
-        <w:ind w:firstLine="400"/>
-      </w:pPr>
-      <w:r>
-        <w:t>If How many COVID-19 vaccinations have you received? != 2 vaccinations or doses</w:t>
-      </w:r>
-    </w:p>
-  </w:body>
-  <w:body>
-    <w:p>
-      <w:pPr>
-        <w:keepNext/>
-        <w:pStyle w:val="QDisplayLogic"/>
-        <w:ind w:firstLine="400"/>
-      </w:pPr>
-      <w:r>
-        <w:t>And How many COVID-19 vaccinations have you received? , 2 vaccinations or doses Is Displayed</w:t>
-      </w:r>
-    </w:p>
-  </w:body>
-  <w:body>
-    <w:tbl>
-      <w:tblPr>
-        <w:tblStyle w:val="QQuestionIconTable"/>
-        <w:tblW w:w="0" w:type="auto"/>
-        <w:tblLook w:firstRow="true" w:lastRow="true" w:firstCol="true" w:lastCol="true"/>
-      </w:tblPr>
-      <w:tblGrid/>
-    </w:tbl>
-    <w:p/>
-  </w:body>
-  <w:body>
-    <w:p>
-      <w:pPr>
-        <w:keepNext/>
-      </w:pPr>
-      <w:r>
-        <w:rPr/>
-        <w:t xml:space="preserve">V2a Did you receive (or do you plan to receive) all recommended doses?</w:t>
-      </w:r>
-    </w:p>
-  </w:body>
-  <w:body>
-    <w:p>
-      <w:pPr>
-        <w:keepNext/>
-        <w:pStyle w:val="ListParagraph"/>
-        <w:numPr>
-          <w:ilvl w:val="0"/>
-          <w:numId w:val="4"/>
-        </w:numPr>
-      </w:pPr>
-      <w:r>
-        <w:rPr/>
-        <w:t xml:space="preserve">Yes, received all recommended doses  (1) </w:t>
-      </w:r>
-    </w:p>
-  </w:body>
-  <w:body>
-    <w:p>
-      <w:pPr>
-        <w:keepNext/>
-        <w:pStyle w:val="ListParagraph"/>
-        <w:numPr>
-          <w:ilvl w:val="0"/>
-          <w:numId w:val="4"/>
-        </w:numPr>
-      </w:pPr>
-      <w:r>
-        <w:rPr/>
-        <w:t xml:space="preserve">Yes, plan to receive all recommended doses  (2) </w:t>
-      </w:r>
-    </w:p>
-  </w:body>
-  <w:body>
-    <w:p>
-      <w:pPr>
-        <w:keepNext/>
-        <w:pStyle w:val="ListParagraph"/>
-        <w:numPr>
-          <w:ilvl w:val="0"/>
-          <w:numId w:val="4"/>
-        </w:numPr>
-      </w:pPr>
-      <w:r>
-        <w:rPr/>
-        <w:t xml:space="preserve">No, don’t plan to receive all recommended doses  (3) </w:t>
-      </w:r>
-    </w:p>
-  </w:body>
-  <w:body>
-    <w:p>
-      <w:pPr/>
-    </w:p>
-  </w:body>
-  <w:body>
-    <w:p>
-      <w:pPr>
-        <w:pStyle w:val="QuestionSeparator"/>
-      </w:pPr>
-    </w:p>
-  </w:body>
-  <w:body>
-    <w:p>
-      <w:pPr>
-        <w:keepNext/>
-        <w:pStyle w:val="QDisplayLogic"/>
-      </w:pPr>
-      <w:r>
-        <w:t>Display This Question:</w:t>
-      </w:r>
-    </w:p>
-  </w:body>
-  <w:body>
-    <w:p>
-      <w:pPr>
-        <w:keepNext/>
-        <w:pStyle w:val="QDisplayLogic"/>
-        <w:ind w:firstLine="400"/>
-      </w:pPr>
-      <w:r>
-        <w:t>If Have you had a COVID-19 vaccination? != Yes</w:t>
-      </w:r>
-    </w:p>
-  </w:body>
-  <w:body>
-    <w:tbl>
-      <w:tblPr>
-        <w:tblStyle w:val="QQuestionIconTable"/>
-        <w:tblW w:w="50" w:type="auto"/>
-        <w:tblLook w:firstRow="true" w:lastRow="true" w:firstCol="true" w:lastCol="true"/>
-      </w:tblPr>
-      <w:tblGrid>
-        <w:gridCol w:w="50"/>
-      </w:tblGrid>
-      <w:tr>
-        <w:tc>
-          <w:tcPr>
-            <w:tcW w:w="50" w:type="dxa"/>
-          </w:tcPr>
-          <w:p>
-            <w:pPr>
-              <w:keepNext/>
-            </w:pPr>
-            <w:r>
-              <w:rPr>
-                <w:noProof/>
-              </w:rPr>
-              <w:drawing>
-                <wp:inline distT="0" distB="0" distL="0" distR="0">
-                  <wp:extent cx="228600" cy="228600"/>
-                  <wp:effectExtent l="0" t="0" r="0" b="0"/>
-                  <wp:docPr id="12" name="WordQuestionRandomization.png"/>
-                  <wp:cNvGraphicFramePr>
-                    <a:graphicFrameLocks xmlns:a="http://schemas.openxmlformats.org/drawingml/2006/main" noChangeAspect="1"/>
-                  </wp:cNvGraphicFramePr>
-                  <a:graphic xmlns:a="http://schemas.openxmlformats.org/drawingml/2006/main">
-                    <a:graphicData uri="http://schemas.openxmlformats.org/drawingml/2006/picture">
-                      <pic:pic xmlns:pic="http://schemas.openxmlformats.org/drawingml/2006/picture">
-                        <pic:nvPicPr>
-                          <pic:cNvPr id="12" name="WordQuestionRandomization.png"/>
+                          <pic:cNvPr id="12" name="WordQuestionRecodeOptions.png"/>
                           <pic:cNvPicPr/>
                         </pic:nvPicPr>
                         <pic:blipFill>
@@ -4043,71 +3376,163 @@
       </w:pPr>
       <w:r>
         <w:rPr/>
-        <w:t xml:space="preserve">V3 If a vaccine to prevent COVID-19 were offered to you today, would you choose to get vaccinated?</w:t>
-      </w:r>
-    </w:p>
-  </w:body>
-  <w:body>
-    <w:p>
-      <w:pPr>
-        <w:keepNext/>
-        <w:pStyle w:val="ListParagraph"/>
-        <w:numPr>
-          <w:ilvl w:val="0"/>
-          <w:numId w:val="4"/>
-        </w:numPr>
-      </w:pPr>
-      <w:r>
-        <w:rPr/>
-        <w:t xml:space="preserve">Yes, definitely  (1) </w:t>
-      </w:r>
-    </w:p>
-  </w:body>
-  <w:body>
-    <w:p>
-      <w:pPr>
-        <w:keepNext/>
-        <w:pStyle w:val="ListParagraph"/>
-        <w:numPr>
-          <w:ilvl w:val="0"/>
-          <w:numId w:val="4"/>
-        </w:numPr>
-      </w:pPr>
-      <w:r>
-        <w:rPr/>
-        <w:t xml:space="preserve">Yes, probably  (2) </w:t>
-      </w:r>
-    </w:p>
-  </w:body>
-  <w:body>
-    <w:p>
-      <w:pPr>
-        <w:keepNext/>
-        <w:pStyle w:val="ListParagraph"/>
-        <w:numPr>
-          <w:ilvl w:val="0"/>
-          <w:numId w:val="4"/>
-        </w:numPr>
-      </w:pPr>
-      <w:r>
-        <w:rPr/>
-        <w:t xml:space="preserve">No, probably not  (3) </w:t>
-      </w:r>
-    </w:p>
-  </w:body>
-  <w:body>
-    <w:p>
-      <w:pPr>
-        <w:keepNext/>
-        <w:pStyle w:val="ListParagraph"/>
-        <w:numPr>
-          <w:ilvl w:val="0"/>
-          <w:numId w:val="4"/>
-        </w:numPr>
-      </w:pPr>
-      <w:r>
-        <w:rPr/>
-        <w:t xml:space="preserve">No, definitely not  (4) </w:t>
+        <w:t xml:space="preserve">B12a Do any of the following reasons describe why you haven't been tested for coronavirus (COVID-19) in </w:t>
+      </w:r>
+      <w:r>
+        <w:rPr>
+          <w:b w:val="on"/>
+        </w:rPr>
+        <w:t xml:space="preserve">the last 14 days</w:t>
+      </w:r>
+      <w:r>
+        <w:rPr/>
+        <w:t xml:space="preserve">? Please select all that apply.</w:t>
+      </w:r>
+    </w:p>
+  </w:body>
+  <w:body>
+    <w:p>
+      <w:pPr>
+        <w:keepNext/>
+        <w:pStyle w:val="ListParagraph"/>
+        <w:numPr>
+          <w:ilvl w:val="0"/>
+          <w:numId w:val="2"/>
+        </w:numPr>
+      </w:pPr>
+      <w:r>
+        <w:rPr/>
+        <w:t xml:space="preserve">I tried to get a test but was not able to get one  (1) </w:t>
+      </w:r>
+    </w:p>
+  </w:body>
+  <w:body>
+    <w:p>
+      <w:pPr>
+        <w:keepNext/>
+        <w:pStyle w:val="ListParagraph"/>
+        <w:numPr>
+          <w:ilvl w:val="0"/>
+          <w:numId w:val="2"/>
+        </w:numPr>
+      </w:pPr>
+      <w:r>
+        <w:rPr/>
+        <w:t xml:space="preserve">I am waiting for an appointment to be tested  (2) </w:t>
+      </w:r>
+    </w:p>
+  </w:body>
+  <w:body>
+    <w:p>
+      <w:pPr>
+        <w:keepNext/>
+        <w:pStyle w:val="ListParagraph"/>
+        <w:numPr>
+          <w:ilvl w:val="0"/>
+          <w:numId w:val="2"/>
+        </w:numPr>
+      </w:pPr>
+      <w:r>
+        <w:rPr/>
+        <w:t xml:space="preserve">I don't know where to go  (3) </w:t>
+      </w:r>
+    </w:p>
+  </w:body>
+  <w:body>
+    <w:p>
+      <w:pPr>
+        <w:keepNext/>
+        <w:pStyle w:val="ListParagraph"/>
+        <w:numPr>
+          <w:ilvl w:val="0"/>
+          <w:numId w:val="2"/>
+        </w:numPr>
+      </w:pPr>
+      <w:r>
+        <w:rPr/>
+        <w:t xml:space="preserve">I can't afford the cost of the test  (4) </w:t>
+      </w:r>
+    </w:p>
+  </w:body>
+  <w:body>
+    <w:p>
+      <w:pPr>
+        <w:keepNext/>
+        <w:pStyle w:val="ListParagraph"/>
+        <w:numPr>
+          <w:ilvl w:val="0"/>
+          <w:numId w:val="2"/>
+        </w:numPr>
+      </w:pPr>
+      <w:r>
+        <w:rPr/>
+        <w:t xml:space="preserve">I don't have time to get tested  (5) </w:t>
+      </w:r>
+    </w:p>
+  </w:body>
+  <w:body>
+    <w:p>
+      <w:pPr>
+        <w:keepNext/>
+        <w:pStyle w:val="ListParagraph"/>
+        <w:numPr>
+          <w:ilvl w:val="0"/>
+          <w:numId w:val="2"/>
+        </w:numPr>
+      </w:pPr>
+      <w:r>
+        <w:rPr/>
+        <w:t xml:space="preserve">I am unable to travel to a testing location  (6) </w:t>
+      </w:r>
+    </w:p>
+  </w:body>
+  <w:body>
+    <w:p>
+      <w:pPr>
+        <w:keepNext/>
+        <w:pStyle w:val="ListParagraph"/>
+        <w:numPr>
+          <w:ilvl w:val="0"/>
+          <w:numId w:val="2"/>
+        </w:numPr>
+      </w:pPr>
+      <w:r>
+        <w:rPr/>
+        <w:t xml:space="preserve">I am worried about bad things happening to me or my family (including discrimination, government policies, or social stigma)  (7) </w:t>
+      </w:r>
+    </w:p>
+  </w:body>
+  <w:body>
+    <w:p>
+      <w:pPr>
+        <w:keepNext/>
+        <w:pStyle w:val="ListParagraph"/>
+        <w:numPr>
+          <w:ilvl w:val="0"/>
+          <w:numId w:val="2"/>
+        </w:numPr>
+      </w:pPr>
+      <w:r>
+        <w:rPr>
+          <w:color w:val="2054AF"/>
+          <w:sz w:val="40"/>
+          <w:szCs w:val="40"/>
+        </w:rPr>
+        <w:t xml:space="preserve">⊗</w:t>
+      </w:r>
+      <w:r>
+        <w:rPr/>
+        <w:t xml:space="preserve"/>
+      </w:r>
+      <w:r>
+        <w:rPr>
+          <w:b w:val="on"/>
+        </w:rPr>
+        <w:t xml:space="preserve">None of the above</w:t>
+      </w:r>
+      <w:r>
+        <w:rPr/>
+        <w:t xml:space="preserve">  (8) </w:t>
       </w:r>
     </w:p>
   </w:body>
@@ -4142,7 +3567,458 @@
         <w:ind w:firstLine="400"/>
       </w:pPr>
       <w:r>
-        <w:t>If If a vaccine to prevent COVID-19 were offered to you today, would you choose to get vaccinated? = Yes, probably</w:t>
+        <w:t>If Have you ever been tested for coronavirus (COVID-19)? = Yes</w:t>
+      </w:r>
+    </w:p>
+  </w:body>
+  <w:body>
+    <w:p>
+      <w:pPr>
+        <w:keepNext/>
+        <w:pStyle w:val="QDisplayLogic"/>
+        <w:ind w:firstLine="400"/>
+      </w:pPr>
+      <w:r>
+        <w:t>And You answered that you have been tested for coronavirus (COVID-19) in the past 14 days. Did this t... != Yes</w:t>
+      </w:r>
+    </w:p>
+  </w:body>
+  <w:body>
+    <w:tbl>
+      <w:tblPr>
+        <w:tblStyle w:val="QQuestionIconTable"/>
+        <w:tblW w:w="0" w:type="auto"/>
+        <w:tblLook w:firstRow="true" w:lastRow="true" w:firstCol="true" w:lastCol="true"/>
+      </w:tblPr>
+      <w:tblGrid/>
+    </w:tbl>
+    <w:p/>
+  </w:body>
+  <w:body>
+    <w:p>
+      <w:pPr>
+        <w:keepNext/>
+      </w:pPr>
+      <w:r>
+        <w:rPr/>
+        <w:t xml:space="preserve">B11 Have you </w:t>
+      </w:r>
+      <w:r>
+        <w:rPr>
+          <w:b w:val="on"/>
+        </w:rPr>
+        <w:t xml:space="preserve">ever</w:t>
+      </w:r>
+      <w:r>
+        <w:rPr/>
+        <w:t xml:space="preserve"> tested positive for coronavirus (COVID-19)?</w:t>
+      </w:r>
+    </w:p>
+  </w:body>
+  <w:body>
+    <w:p>
+      <w:pPr>
+        <w:keepNext/>
+        <w:pStyle w:val="ListParagraph"/>
+        <w:numPr>
+          <w:ilvl w:val="0"/>
+          <w:numId w:val="4"/>
+        </w:numPr>
+      </w:pPr>
+      <w:r>
+        <w:rPr/>
+        <w:t xml:space="preserve">Yes  (1) </w:t>
+      </w:r>
+    </w:p>
+  </w:body>
+  <w:body>
+    <w:p>
+      <w:pPr>
+        <w:keepNext/>
+        <w:pStyle w:val="ListParagraph"/>
+        <w:numPr>
+          <w:ilvl w:val="0"/>
+          <w:numId w:val="4"/>
+        </w:numPr>
+      </w:pPr>
+      <w:r>
+        <w:rPr/>
+        <w:t xml:space="preserve">No  (2) </w:t>
+      </w:r>
+    </w:p>
+  </w:body>
+  <w:body>
+    <w:p>
+      <w:pPr>
+        <w:keepNext/>
+        <w:pStyle w:val="ListParagraph"/>
+        <w:numPr>
+          <w:ilvl w:val="0"/>
+          <w:numId w:val="4"/>
+        </w:numPr>
+      </w:pPr>
+      <w:r>
+        <w:rPr/>
+        <w:t xml:space="preserve">I don't know  (3) </w:t>
+      </w:r>
+    </w:p>
+  </w:body>
+  <w:body>
+    <w:p>
+      <w:pPr/>
+    </w:p>
+  </w:body>
+  <w:body>
+    <w:p>
+      <w:pPr>
+        <w:pStyle w:val="BlockEndLabel"/>
+      </w:pPr>
+      <w:r>
+        <w:t>End of Block: Section B: Symptoms (non-forecast)</w:t>
+      </w:r>
+    </w:p>
+  </w:body>
+  <w:body>
+    <w:p>
+      <w:pPr>
+        <w:pStyle w:val="BlockSeparator"/>
+      </w:pPr>
+    </w:p>
+  </w:body>
+  <w:body>
+    <w:p>
+      <w:pPr>
+        <w:pStyle w:val="BlockStartLabel"/>
+      </w:pPr>
+      <w:r>
+        <w:t>Start of Block: Section F: COVID Vaccination V3</w:t>
+      </w:r>
+    </w:p>
+  </w:body>
+  <w:body>
+    <w:tbl>
+      <w:tblPr>
+        <w:tblStyle w:val="QQuestionIconTable"/>
+        <w:tblW w:w="0" w:type="auto"/>
+        <w:tblLook w:firstRow="true" w:lastRow="true" w:firstCol="true" w:lastCol="true"/>
+      </w:tblPr>
+      <w:tblGrid/>
+    </w:tbl>
+    <w:p/>
+  </w:body>
+  <w:body>
+    <w:p>
+      <w:pPr>
+        <w:keepNext/>
+      </w:pPr>
+      <w:r>
+        <w:rPr/>
+        <w:t xml:space="preserve">V1 Have you had a COVID-19 vaccination?</w:t>
+      </w:r>
+    </w:p>
+  </w:body>
+  <w:body>
+    <w:p>
+      <w:pPr>
+        <w:keepNext/>
+        <w:pStyle w:val="ListParagraph"/>
+        <w:numPr>
+          <w:ilvl w:val="0"/>
+          <w:numId w:val="4"/>
+        </w:numPr>
+      </w:pPr>
+      <w:r>
+        <w:rPr/>
+        <w:t xml:space="preserve">Yes  (1) </w:t>
+      </w:r>
+    </w:p>
+  </w:body>
+  <w:body>
+    <w:p>
+      <w:pPr>
+        <w:keepNext/>
+        <w:pStyle w:val="ListParagraph"/>
+        <w:numPr>
+          <w:ilvl w:val="0"/>
+          <w:numId w:val="4"/>
+        </w:numPr>
+      </w:pPr>
+      <w:r>
+        <w:rPr/>
+        <w:t xml:space="preserve">No  (2) </w:t>
+      </w:r>
+    </w:p>
+  </w:body>
+  <w:body>
+    <w:p>
+      <w:pPr>
+        <w:keepNext/>
+        <w:pStyle w:val="ListParagraph"/>
+        <w:numPr>
+          <w:ilvl w:val="0"/>
+          <w:numId w:val="4"/>
+        </w:numPr>
+      </w:pPr>
+      <w:r>
+        <w:rPr/>
+        <w:t xml:space="preserve">I don't know  (3) </w:t>
+      </w:r>
+    </w:p>
+  </w:body>
+  <w:body>
+    <w:p>
+      <w:pPr/>
+    </w:p>
+  </w:body>
+  <w:body>
+    <w:p>
+      <w:pPr>
+        <w:pStyle w:val="QuestionSeparator"/>
+      </w:pPr>
+    </w:p>
+  </w:body>
+  <w:body>
+    <w:p>
+      <w:pPr>
+        <w:keepNext/>
+        <w:pStyle w:val="QDisplayLogic"/>
+      </w:pPr>
+      <w:r>
+        <w:t>Display This Question:</w:t>
+      </w:r>
+    </w:p>
+  </w:body>
+  <w:body>
+    <w:p>
+      <w:pPr>
+        <w:keepNext/>
+        <w:pStyle w:val="QDisplayLogic"/>
+        <w:ind w:firstLine="400"/>
+      </w:pPr>
+      <w:r>
+        <w:t>If Have you had a COVID-19 vaccination? = Yes</w:t>
+      </w:r>
+    </w:p>
+  </w:body>
+  <w:body>
+    <w:tbl>
+      <w:tblPr>
+        <w:tblStyle w:val="QQuestionIconTable"/>
+        <w:tblW w:w="0" w:type="auto"/>
+        <w:tblLook w:firstRow="true" w:lastRow="true" w:firstCol="true" w:lastCol="true"/>
+      </w:tblPr>
+      <w:tblGrid/>
+    </w:tbl>
+    <w:p/>
+  </w:body>
+  <w:body>
+    <w:p>
+      <w:pPr>
+        <w:keepNext/>
+      </w:pPr>
+      <w:r>
+        <w:rPr/>
+        <w:t xml:space="preserve">V2 How many COVID-19 vaccinations have you received?</w:t>
+      </w:r>
+    </w:p>
+  </w:body>
+  <w:body>
+    <w:p>
+      <w:pPr>
+        <w:keepNext/>
+        <w:pStyle w:val="ListParagraph"/>
+        <w:numPr>
+          <w:ilvl w:val="0"/>
+          <w:numId w:val="4"/>
+        </w:numPr>
+      </w:pPr>
+      <w:r>
+        <w:rPr/>
+        <w:t xml:space="preserve">1 vaccination or dose  (1) </w:t>
+      </w:r>
+    </w:p>
+  </w:body>
+  <w:body>
+    <w:p>
+      <w:pPr>
+        <w:keepNext/>
+        <w:pStyle w:val="ListParagraph"/>
+        <w:numPr>
+          <w:ilvl w:val="0"/>
+          <w:numId w:val="4"/>
+        </w:numPr>
+      </w:pPr>
+      <w:r>
+        <w:rPr/>
+        <w:t xml:space="preserve">2 vaccinations or doses  (2) </w:t>
+      </w:r>
+    </w:p>
+  </w:body>
+  <w:body>
+    <w:p>
+      <w:pPr>
+        <w:keepNext/>
+        <w:pStyle w:val="ListParagraph"/>
+        <w:numPr>
+          <w:ilvl w:val="0"/>
+          <w:numId w:val="4"/>
+        </w:numPr>
+      </w:pPr>
+      <w:r>
+        <w:rPr/>
+        <w:t xml:space="preserve">I don't know  (3) </w:t>
+      </w:r>
+    </w:p>
+  </w:body>
+  <w:body>
+    <w:p>
+      <w:pPr/>
+    </w:p>
+  </w:body>
+  <w:body>
+    <w:p>
+      <w:pPr>
+        <w:pStyle w:val="QuestionSeparator"/>
+      </w:pPr>
+    </w:p>
+  </w:body>
+  <w:body>
+    <w:p>
+      <w:pPr>
+        <w:keepNext/>
+        <w:pStyle w:val="QDisplayLogic"/>
+      </w:pPr>
+      <w:r>
+        <w:t>Display This Question:</w:t>
+      </w:r>
+    </w:p>
+  </w:body>
+  <w:body>
+    <w:p>
+      <w:pPr>
+        <w:keepNext/>
+        <w:pStyle w:val="QDisplayLogic"/>
+        <w:ind w:firstLine="400"/>
+      </w:pPr>
+      <w:r>
+        <w:t>If How many COVID-19 vaccinations have you received? != 2 vaccinations or doses</w:t>
+      </w:r>
+    </w:p>
+  </w:body>
+  <w:body>
+    <w:p>
+      <w:pPr>
+        <w:keepNext/>
+        <w:pStyle w:val="QDisplayLogic"/>
+        <w:ind w:firstLine="400"/>
+      </w:pPr>
+      <w:r>
+        <w:t>And How many COVID-19 vaccinations have you received? , 2 vaccinations or doses Is Displayed</w:t>
+      </w:r>
+    </w:p>
+  </w:body>
+  <w:body>
+    <w:tbl>
+      <w:tblPr>
+        <w:tblStyle w:val="QQuestionIconTable"/>
+        <w:tblW w:w="0" w:type="auto"/>
+        <w:tblLook w:firstRow="true" w:lastRow="true" w:firstCol="true" w:lastCol="true"/>
+      </w:tblPr>
+      <w:tblGrid/>
+    </w:tbl>
+    <w:p/>
+  </w:body>
+  <w:body>
+    <w:p>
+      <w:pPr>
+        <w:keepNext/>
+      </w:pPr>
+      <w:r>
+        <w:rPr/>
+        <w:t xml:space="preserve">V2a Did you receive (or do you plan to receive) all recommended doses?</w:t>
+      </w:r>
+    </w:p>
+  </w:body>
+  <w:body>
+    <w:p>
+      <w:pPr>
+        <w:keepNext/>
+        <w:pStyle w:val="ListParagraph"/>
+        <w:numPr>
+          <w:ilvl w:val="0"/>
+          <w:numId w:val="4"/>
+        </w:numPr>
+      </w:pPr>
+      <w:r>
+        <w:rPr/>
+        <w:t xml:space="preserve">Yes, received all recommended doses  (1) </w:t>
+      </w:r>
+    </w:p>
+  </w:body>
+  <w:body>
+    <w:p>
+      <w:pPr>
+        <w:keepNext/>
+        <w:pStyle w:val="ListParagraph"/>
+        <w:numPr>
+          <w:ilvl w:val="0"/>
+          <w:numId w:val="4"/>
+        </w:numPr>
+      </w:pPr>
+      <w:r>
+        <w:rPr/>
+        <w:t xml:space="preserve">Yes, plan to receive all recommended doses  (2) </w:t>
+      </w:r>
+    </w:p>
+  </w:body>
+  <w:body>
+    <w:p>
+      <w:pPr>
+        <w:keepNext/>
+        <w:pStyle w:val="ListParagraph"/>
+        <w:numPr>
+          <w:ilvl w:val="0"/>
+          <w:numId w:val="4"/>
+        </w:numPr>
+      </w:pPr>
+      <w:r>
+        <w:rPr/>
+        <w:t xml:space="preserve">No, don’t plan to receive all recommended doses  (3) </w:t>
+      </w:r>
+    </w:p>
+  </w:body>
+  <w:body>
+    <w:p>
+      <w:pPr/>
+    </w:p>
+  </w:body>
+  <w:body>
+    <w:p>
+      <w:pPr>
+        <w:pStyle w:val="QuestionSeparator"/>
+      </w:pPr>
+    </w:p>
+  </w:body>
+  <w:body>
+    <w:p>
+      <w:pPr>
+        <w:keepNext/>
+        <w:pStyle w:val="QDisplayLogic"/>
+      </w:pPr>
+      <w:r>
+        <w:t>Display This Question:</w:t>
+      </w:r>
+    </w:p>
+  </w:body>
+  <w:body>
+    <w:p>
+      <w:pPr>
+        <w:keepNext/>
+        <w:pStyle w:val="QDisplayLogic"/>
+        <w:ind w:firstLine="400"/>
+      </w:pPr>
+      <w:r>
+        <w:t>If Have you had a COVID-19 vaccination? != Yes</w:t>
       </w:r>
     </w:p>
   </w:body>
@@ -4218,247 +4094,71 @@
       </w:pPr>
       <w:r>
         <w:rPr/>
-        <w:t xml:space="preserve">V5a Which of the following, if any, are reasons that you only probably would choose to get a COVID-19 vaccine? Please select all that apply.</w:t>
-      </w:r>
-    </w:p>
-  </w:body>
-  <w:body>
-    <w:p>
-      <w:pPr>
-        <w:keepNext/>
-        <w:pStyle w:val="ListParagraph"/>
-        <w:numPr>
-          <w:ilvl w:val="0"/>
-          <w:numId w:val="2"/>
-        </w:numPr>
-      </w:pPr>
-      <w:r>
-        <w:rPr/>
-        <w:t xml:space="preserve">I am concerned about possible side effects of a COVID-19 vaccine.  (1) </w:t>
-      </w:r>
-    </w:p>
-  </w:body>
-  <w:body>
-    <w:p>
-      <w:pPr>
-        <w:keepNext/>
-        <w:pStyle w:val="ListParagraph"/>
-        <w:numPr>
-          <w:ilvl w:val="0"/>
-          <w:numId w:val="2"/>
-        </w:numPr>
-      </w:pPr>
-      <w:r>
-        <w:rPr/>
-        <w:t xml:space="preserve">I am concerned about having an allergic reaction to a COVID-19 vaccine.  (2) </w:t>
-      </w:r>
-    </w:p>
-  </w:body>
-  <w:body>
-    <w:p>
-      <w:pPr>
-        <w:keepNext/>
-        <w:pStyle w:val="ListParagraph"/>
-        <w:numPr>
-          <w:ilvl w:val="0"/>
-          <w:numId w:val="2"/>
-        </w:numPr>
-      </w:pPr>
-      <w:r>
-        <w:rPr/>
-        <w:t xml:space="preserve">I don't know if a COVID-19 vaccine will work.  (3) </w:t>
-      </w:r>
-    </w:p>
-  </w:body>
-  <w:body>
-    <w:p>
-      <w:pPr>
-        <w:keepNext/>
-        <w:pStyle w:val="ListParagraph"/>
-        <w:numPr>
-          <w:ilvl w:val="0"/>
-          <w:numId w:val="2"/>
-        </w:numPr>
-      </w:pPr>
-      <w:r>
-        <w:rPr/>
-        <w:t xml:space="preserve">I don't believe I need a COVID-19 vaccine.  (4) </w:t>
-      </w:r>
-    </w:p>
-  </w:body>
-  <w:body>
-    <w:p>
-      <w:pPr>
-        <w:keepNext/>
-        <w:pStyle w:val="ListParagraph"/>
-        <w:numPr>
-          <w:ilvl w:val="0"/>
-          <w:numId w:val="2"/>
-        </w:numPr>
-      </w:pPr>
-      <w:r>
-        <w:rPr/>
-        <w:t xml:space="preserve">I don't like vaccines.  (5) </w:t>
-      </w:r>
-    </w:p>
-  </w:body>
-  <w:body>
-    <w:p>
-      <w:pPr>
-        <w:keepNext/>
-        <w:pStyle w:val="ListParagraph"/>
-        <w:numPr>
-          <w:ilvl w:val="0"/>
-          <w:numId w:val="2"/>
-        </w:numPr>
-      </w:pPr>
-      <w:r>
-        <w:rPr/>
-        <w:t xml:space="preserve">My doctor has not recommended it.  (6) </w:t>
-      </w:r>
-    </w:p>
-  </w:body>
-  <w:body>
-    <w:p>
-      <w:pPr>
-        <w:keepNext/>
-        <w:pStyle w:val="ListParagraph"/>
-        <w:numPr>
-          <w:ilvl w:val="0"/>
-          <w:numId w:val="2"/>
-        </w:numPr>
-      </w:pPr>
-      <w:r>
-        <w:rPr/>
-        <w:t xml:space="preserve">I plan to wait and see if it is safe and may get it later.  (7) </w:t>
-      </w:r>
-    </w:p>
-  </w:body>
-  <w:body>
-    <w:p>
-      <w:pPr>
-        <w:keepNext/>
-        <w:pStyle w:val="ListParagraph"/>
-        <w:numPr>
-          <w:ilvl w:val="0"/>
-          <w:numId w:val="2"/>
-        </w:numPr>
-      </w:pPr>
-      <w:r>
-        <w:rPr/>
-        <w:t xml:space="preserve">I think other people need it more than I do right now.  (8) </w:t>
-      </w:r>
-    </w:p>
-  </w:body>
-  <w:body>
-    <w:p>
-      <w:pPr>
-        <w:keepNext/>
-        <w:pStyle w:val="ListParagraph"/>
-        <w:numPr>
-          <w:ilvl w:val="0"/>
-          <w:numId w:val="2"/>
-        </w:numPr>
-      </w:pPr>
-      <w:r>
-        <w:rPr/>
-        <w:t xml:space="preserve">I am concerned about the cost of a COVID-19 vaccine.  (9) </w:t>
-      </w:r>
-    </w:p>
-  </w:body>
-  <w:body>
-    <w:p>
-      <w:pPr>
-        <w:keepNext/>
-        <w:pStyle w:val="ListParagraph"/>
-        <w:numPr>
-          <w:ilvl w:val="0"/>
-          <w:numId w:val="2"/>
-        </w:numPr>
-      </w:pPr>
-      <w:r>
-        <w:rPr/>
-        <w:t xml:space="preserve">I don't trust COVID-19 vaccines.  (10) </w:t>
-      </w:r>
-    </w:p>
-  </w:body>
-  <w:body>
-    <w:p>
-      <w:pPr>
-        <w:keepNext/>
-        <w:pStyle w:val="ListParagraph"/>
-        <w:numPr>
-          <w:ilvl w:val="0"/>
-          <w:numId w:val="2"/>
-        </w:numPr>
-      </w:pPr>
-      <w:r>
-        <w:rPr/>
-        <w:t xml:space="preserve">I don't trust the government.  (11) </w:t>
-      </w:r>
-    </w:p>
-  </w:body>
-  <w:body>
-    <w:p>
-      <w:pPr>
-        <w:keepNext/>
-        <w:pStyle w:val="ListParagraph"/>
-        <w:numPr>
-          <w:ilvl w:val="0"/>
-          <w:numId w:val="2"/>
-        </w:numPr>
-      </w:pPr>
-      <w:r>
-        <w:rPr/>
-        <w:t xml:space="preserve">It is against my religious beliefs.  (15) </w:t>
-      </w:r>
-    </w:p>
-  </w:body>
-  <w:body>
-    <w:p>
-      <w:pPr>
-        <w:keepNext/>
-        <w:pStyle w:val="ListParagraph"/>
-        <w:numPr>
-          <w:ilvl w:val="0"/>
-          <w:numId w:val="2"/>
-        </w:numPr>
-      </w:pPr>
-      <w:r>
-        <w:rPr/>
-        <w:t xml:space="preserve">I have a health condition and am concerned about the safety of the vaccine for people with my condition.  (12) </w:t>
-      </w:r>
-    </w:p>
-  </w:body>
-  <w:body>
-    <w:p>
-      <w:pPr>
-        <w:keepNext/>
-        <w:pStyle w:val="ListParagraph"/>
-        <w:numPr>
-          <w:ilvl w:val="0"/>
-          <w:numId w:val="2"/>
-        </w:numPr>
-      </w:pPr>
-      <w:r>
-        <w:rPr/>
-        <w:t xml:space="preserve">I am currently/planning to be pregnant and/or breastfeeding and do not want to get vaccinated at this time.  (14) </w:t>
-      </w:r>
-    </w:p>
-  </w:body>
-  <w:body>
-    <w:p>
-      <w:pPr>
-        <w:keepNext/>
-        <w:pStyle w:val="ListParagraph"/>
-        <w:numPr>
-          <w:ilvl w:val="0"/>
-          <w:numId w:val="2"/>
-        </w:numPr>
-      </w:pPr>
-      <w:r>
-        <w:rPr/>
-        <w:t xml:space="preserve">Other  (13) </w:t>
+        <w:t xml:space="preserve">V3 If a vaccine to prevent COVID-19 were offered to you today, would you choose to get vaccinated?</w:t>
+      </w:r>
+    </w:p>
+  </w:body>
+  <w:body>
+    <w:p>
+      <w:pPr>
+        <w:keepNext/>
+        <w:pStyle w:val="ListParagraph"/>
+        <w:numPr>
+          <w:ilvl w:val="0"/>
+          <w:numId w:val="4"/>
+        </w:numPr>
+      </w:pPr>
+      <w:r>
+        <w:rPr/>
+        <w:t xml:space="preserve">Yes, definitely  (1) </w:t>
+      </w:r>
+    </w:p>
+  </w:body>
+  <w:body>
+    <w:p>
+      <w:pPr>
+        <w:keepNext/>
+        <w:pStyle w:val="ListParagraph"/>
+        <w:numPr>
+          <w:ilvl w:val="0"/>
+          <w:numId w:val="4"/>
+        </w:numPr>
+      </w:pPr>
+      <w:r>
+        <w:rPr/>
+        <w:t xml:space="preserve">Yes, probably  (2) </w:t>
+      </w:r>
+    </w:p>
+  </w:body>
+  <w:body>
+    <w:p>
+      <w:pPr>
+        <w:keepNext/>
+        <w:pStyle w:val="ListParagraph"/>
+        <w:numPr>
+          <w:ilvl w:val="0"/>
+          <w:numId w:val="4"/>
+        </w:numPr>
+      </w:pPr>
+      <w:r>
+        <w:rPr/>
+        <w:t xml:space="preserve">No, probably not  (3) </w:t>
+      </w:r>
+    </w:p>
+  </w:body>
+  <w:body>
+    <w:p>
+      <w:pPr>
+        <w:keepNext/>
+        <w:pStyle w:val="ListParagraph"/>
+        <w:numPr>
+          <w:ilvl w:val="0"/>
+          <w:numId w:val="4"/>
+        </w:numPr>
+      </w:pPr>
+      <w:r>
+        <w:rPr/>
+        <w:t xml:space="preserve">No, definitely not  (4) </w:t>
       </w:r>
     </w:p>
   </w:body>
@@ -4493,7 +4193,7 @@
         <w:ind w:firstLine="400"/>
       </w:pPr>
       <w:r>
-        <w:t>If If a vaccine to prevent COVID-19 were offered to you today, would you choose to get vaccinated? = No, probably not</w:t>
+        <w:t>If If a vaccine to prevent COVID-19 were offered to you today, would you choose to get vaccinated? = Yes, probably</w:t>
       </w:r>
     </w:p>
   </w:body>
@@ -4501,10 +4201,11 @@
     <w:tbl>
       <w:tblPr>
         <w:tblStyle w:val="QQuestionIconTable"/>
-        <w:tblW w:w="50" w:type="auto"/>
+        <w:tblW w:w="100" w:type="auto"/>
         <w:tblLook w:firstRow="true" w:lastRow="true" w:firstCol="true" w:lastCol="true"/>
       </w:tblPr>
       <w:tblGrid>
+        <w:gridCol w:w="50"/>
         <w:gridCol w:w="50"/>
       </w:tblGrid>
       <w:tr>
@@ -4558,307 +4259,6 @@
             </w:r>
           </w:p>
         </w:tc>
-      </w:tr>
-    </w:tbl>
-    <w:p/>
-  </w:body>
-  <w:body>
-    <w:p>
-      <w:pPr>
-        <w:keepNext/>
-      </w:pPr>
-      <w:r>
-        <w:rPr/>
-        <w:t xml:space="preserve">V5b Which of the following, if any, are reasons that you probably wouldn't choose to get a COVID-19 vaccine? Please select all that apply.</w:t>
-      </w:r>
-    </w:p>
-  </w:body>
-  <w:body>
-    <w:p>
-      <w:pPr>
-        <w:keepNext/>
-        <w:pStyle w:val="ListParagraph"/>
-        <w:numPr>
-          <w:ilvl w:val="0"/>
-          <w:numId w:val="2"/>
-        </w:numPr>
-      </w:pPr>
-      <w:r>
-        <w:rPr/>
-        <w:t xml:space="preserve">I am concerned about possible side effects of a COVID-19 vaccine.  (1) </w:t>
-      </w:r>
-    </w:p>
-  </w:body>
-  <w:body>
-    <w:p>
-      <w:pPr>
-        <w:keepNext/>
-        <w:pStyle w:val="ListParagraph"/>
-        <w:numPr>
-          <w:ilvl w:val="0"/>
-          <w:numId w:val="2"/>
-        </w:numPr>
-      </w:pPr>
-      <w:r>
-        <w:rPr/>
-        <w:t xml:space="preserve">I am concerned about having an allergic reaction to a COVID-19 vaccine.  (2) </w:t>
-      </w:r>
-    </w:p>
-  </w:body>
-  <w:body>
-    <w:p>
-      <w:pPr>
-        <w:keepNext/>
-        <w:pStyle w:val="ListParagraph"/>
-        <w:numPr>
-          <w:ilvl w:val="0"/>
-          <w:numId w:val="2"/>
-        </w:numPr>
-      </w:pPr>
-      <w:r>
-        <w:rPr/>
-        <w:t xml:space="preserve">I don't know if a COVID-19 vaccine will work.  (3) </w:t>
-      </w:r>
-    </w:p>
-  </w:body>
-  <w:body>
-    <w:p>
-      <w:pPr>
-        <w:keepNext/>
-        <w:pStyle w:val="ListParagraph"/>
-        <w:numPr>
-          <w:ilvl w:val="0"/>
-          <w:numId w:val="2"/>
-        </w:numPr>
-      </w:pPr>
-      <w:r>
-        <w:rPr/>
-        <w:t xml:space="preserve">I don't believe I need a COVID-19 vaccine.  (4) </w:t>
-      </w:r>
-    </w:p>
-  </w:body>
-  <w:body>
-    <w:p>
-      <w:pPr>
-        <w:keepNext/>
-        <w:pStyle w:val="ListParagraph"/>
-        <w:numPr>
-          <w:ilvl w:val="0"/>
-          <w:numId w:val="2"/>
-        </w:numPr>
-      </w:pPr>
-      <w:r>
-        <w:rPr/>
-        <w:t xml:space="preserve">I don't like vaccines.  (5) </w:t>
-      </w:r>
-    </w:p>
-  </w:body>
-  <w:body>
-    <w:p>
-      <w:pPr>
-        <w:keepNext/>
-        <w:pStyle w:val="ListParagraph"/>
-        <w:numPr>
-          <w:ilvl w:val="0"/>
-          <w:numId w:val="2"/>
-        </w:numPr>
-      </w:pPr>
-      <w:r>
-        <w:rPr/>
-        <w:t xml:space="preserve">My doctor has not recommended it.  (6) </w:t>
-      </w:r>
-    </w:p>
-  </w:body>
-  <w:body>
-    <w:p>
-      <w:pPr>
-        <w:keepNext/>
-        <w:pStyle w:val="ListParagraph"/>
-        <w:numPr>
-          <w:ilvl w:val="0"/>
-          <w:numId w:val="2"/>
-        </w:numPr>
-      </w:pPr>
-      <w:r>
-        <w:rPr/>
-        <w:t xml:space="preserve">I plan to wait and see if it is safe and may get it later.  (7) </w:t>
-      </w:r>
-    </w:p>
-  </w:body>
-  <w:body>
-    <w:p>
-      <w:pPr>
-        <w:keepNext/>
-        <w:pStyle w:val="ListParagraph"/>
-        <w:numPr>
-          <w:ilvl w:val="0"/>
-          <w:numId w:val="2"/>
-        </w:numPr>
-      </w:pPr>
-      <w:r>
-        <w:rPr/>
-        <w:t xml:space="preserve">I think other people need it more than I do right now.  (8) </w:t>
-      </w:r>
-    </w:p>
-  </w:body>
-  <w:body>
-    <w:p>
-      <w:pPr>
-        <w:keepNext/>
-        <w:pStyle w:val="ListParagraph"/>
-        <w:numPr>
-          <w:ilvl w:val="0"/>
-          <w:numId w:val="2"/>
-        </w:numPr>
-      </w:pPr>
-      <w:r>
-        <w:rPr/>
-        <w:t xml:space="preserve">I am concerned about the cost of a COVID-19 vaccine.  (9) </w:t>
-      </w:r>
-    </w:p>
-  </w:body>
-  <w:body>
-    <w:p>
-      <w:pPr>
-        <w:keepNext/>
-        <w:pStyle w:val="ListParagraph"/>
-        <w:numPr>
-          <w:ilvl w:val="0"/>
-          <w:numId w:val="2"/>
-        </w:numPr>
-      </w:pPr>
-      <w:r>
-        <w:rPr/>
-        <w:t xml:space="preserve">I don't trust COVID-19 vaccines.  (10) </w:t>
-      </w:r>
-    </w:p>
-  </w:body>
-  <w:body>
-    <w:p>
-      <w:pPr>
-        <w:keepNext/>
-        <w:pStyle w:val="ListParagraph"/>
-        <w:numPr>
-          <w:ilvl w:val="0"/>
-          <w:numId w:val="2"/>
-        </w:numPr>
-      </w:pPr>
-      <w:r>
-        <w:rPr/>
-        <w:t xml:space="preserve">I don't trust the government.  (11) </w:t>
-      </w:r>
-    </w:p>
-  </w:body>
-  <w:body>
-    <w:p>
-      <w:pPr>
-        <w:keepNext/>
-        <w:pStyle w:val="ListParagraph"/>
-        <w:numPr>
-          <w:ilvl w:val="0"/>
-          <w:numId w:val="2"/>
-        </w:numPr>
-      </w:pPr>
-      <w:r>
-        <w:rPr/>
-        <w:t xml:space="preserve">It is against my religious beliefs.  (15) </w:t>
-      </w:r>
-    </w:p>
-  </w:body>
-  <w:body>
-    <w:p>
-      <w:pPr>
-        <w:keepNext/>
-        <w:pStyle w:val="ListParagraph"/>
-        <w:numPr>
-          <w:ilvl w:val="0"/>
-          <w:numId w:val="2"/>
-        </w:numPr>
-      </w:pPr>
-      <w:r>
-        <w:rPr/>
-        <w:t xml:space="preserve">I have a health condition and am concerned about the safety of the vaccine for people with my condition.  (12) </w:t>
-      </w:r>
-    </w:p>
-  </w:body>
-  <w:body>
-    <w:p>
-      <w:pPr>
-        <w:keepNext/>
-        <w:pStyle w:val="ListParagraph"/>
-        <w:numPr>
-          <w:ilvl w:val="0"/>
-          <w:numId w:val="2"/>
-        </w:numPr>
-      </w:pPr>
-      <w:r>
-        <w:rPr/>
-        <w:t xml:space="preserve">I am currently/planning to be pregnant and/or breastfeeding and do not want to get vaccinated at this time.  (14) </w:t>
-      </w:r>
-    </w:p>
-  </w:body>
-  <w:body>
-    <w:p>
-      <w:pPr>
-        <w:keepNext/>
-        <w:pStyle w:val="ListParagraph"/>
-        <w:numPr>
-          <w:ilvl w:val="0"/>
-          <w:numId w:val="2"/>
-        </w:numPr>
-      </w:pPr>
-      <w:r>
-        <w:rPr/>
-        <w:t xml:space="preserve">Other  (13) </w:t>
-      </w:r>
-    </w:p>
-  </w:body>
-  <w:body>
-    <w:p>
-      <w:pPr/>
-    </w:p>
-  </w:body>
-  <w:body>
-    <w:p>
-      <w:pPr>
-        <w:pStyle w:val="QuestionSeparator"/>
-      </w:pPr>
-    </w:p>
-  </w:body>
-  <w:body>
-    <w:p>
-      <w:pPr>
-        <w:keepNext/>
-        <w:pStyle w:val="QDisplayLogic"/>
-      </w:pPr>
-      <w:r>
-        <w:t>Display This Question:</w:t>
-      </w:r>
-    </w:p>
-  </w:body>
-  <w:body>
-    <w:p>
-      <w:pPr>
-        <w:keepNext/>
-        <w:pStyle w:val="QDisplayLogic"/>
-        <w:ind w:firstLine="400"/>
-      </w:pPr>
-      <w:r>
-        <w:t>If If a vaccine to prevent COVID-19 were offered to you today, would you choose to get vaccinated? = No, definitely not</w:t>
-      </w:r>
-    </w:p>
-  </w:body>
-  <w:body>
-    <w:tbl>
-      <w:tblPr>
-        <w:tblStyle w:val="QQuestionIconTable"/>
-        <w:tblW w:w="50" w:type="auto"/>
-        <w:tblLook w:firstRow="true" w:lastRow="true" w:firstCol="true" w:lastCol="true"/>
-      </w:tblPr>
-      <w:tblGrid>
-        <w:gridCol w:w="50"/>
-      </w:tblGrid>
-      <w:tr>
         <w:tc>
           <w:tcPr>
             <w:tcW w:w="50" w:type="dxa"/>
@@ -4875,7 +4275,7 @@
                 <wp:inline distT="0" distB="0" distL="0" distR="0">
                   <wp:extent cx="228600" cy="228600"/>
                   <wp:effectExtent l="0" t="0" r="0" b="0"/>
-                  <wp:docPr id="15" name="WordQuestionRandomization.png"/>
+                  <wp:docPr id="15" name="WordQuestionRecodeOptions.png"/>
                   <wp:cNvGraphicFramePr>
                     <a:graphicFrameLocks xmlns:a="http://schemas.openxmlformats.org/drawingml/2006/main" noChangeAspect="1"/>
                   </wp:cNvGraphicFramePr>
@@ -4883,7 +4283,7 @@
                     <a:graphicData uri="http://schemas.openxmlformats.org/drawingml/2006/picture">
                       <pic:pic xmlns:pic="http://schemas.openxmlformats.org/drawingml/2006/picture">
                         <pic:nvPicPr>
-                          <pic:cNvPr id="15" name="WordQuestionRandomization.png"/>
+                          <pic:cNvPr id="15" name="WordQuestionRecodeOptions.png"/>
                           <pic:cNvPicPr/>
                         </pic:nvPicPr>
                         <pic:blipFill>
@@ -4920,7 +4320,7 @@
       </w:pPr>
       <w:r>
         <w:rPr/>
-        <w:t xml:space="preserve">V5c Which of the following, if any, are reasons that you definitely wouldn't choose to get a COVID-19 vaccine? Please select all that apply.</w:t>
+        <w:t xml:space="preserve">V5a Which of the following, if any, are reasons that you only probably would choose to get a COVID-19 vaccine? Please select all that apply.</w:t>
       </w:r>
     </w:p>
   </w:body>
@@ -5195,7 +4595,7 @@
         <w:ind w:firstLine="400"/>
       </w:pPr>
       <w:r>
-        <w:t>If Did you receive (or do you plan to receive) all recommended doses? = No, don’t plan to receive all recommended doses</w:t>
+        <w:t>If If a vaccine to prevent COVID-19 were offered to you today, would you choose to get vaccinated? = No, probably not</w:t>
       </w:r>
     </w:p>
   </w:body>
@@ -5271,7 +4671,7 @@
       </w:pPr>
       <w:r>
         <w:rPr/>
-        <w:t xml:space="preserve">V5d Which of the following, if any, are reasons that you don't plan to receive all recommended doses of a COVID-19 vaccine? Please select all that apply.</w:t>
+        <w:t xml:space="preserve">V5b Which of the following, if any, are reasons that you probably wouldn't choose to get a COVID-19 vaccine? Please select all that apply.</w:t>
       </w:r>
     </w:p>
   </w:body>
@@ -5546,43 +4946,7 @@
         <w:ind w:firstLine="400"/>
       </w:pPr>
       <w:r>
-        <w:t>If Which of the following, if any, are reasons that you only probably would choose to get a COVID-19... = I don't believe I need a COVID-19 vaccine.</w:t>
-      </w:r>
-    </w:p>
-  </w:body>
-  <w:body>
-    <w:p>
-      <w:pPr>
-        <w:keepNext/>
-        <w:pStyle w:val="QDisplayLogic"/>
-        <w:ind w:firstLine="400"/>
-      </w:pPr>
-      <w:r>
-        <w:t>Or Which of the following, if any, are reasons that you probably wouldn't choose to get a COVID-19 v... = I don't believe I need a COVID-19 vaccine.</w:t>
-      </w:r>
-    </w:p>
-  </w:body>
-  <w:body>
-    <w:p>
-      <w:pPr>
-        <w:keepNext/>
-        <w:pStyle w:val="QDisplayLogic"/>
-        <w:ind w:firstLine="400"/>
-      </w:pPr>
-      <w:r>
-        <w:t>Or Which of the following, if any, are reasons that you definitely wouldn't choose to get a COVID-19... = I don't believe I need a COVID-19 vaccine.</w:t>
-      </w:r>
-    </w:p>
-  </w:body>
-  <w:body>
-    <w:p>
-      <w:pPr>
-        <w:keepNext/>
-        <w:pStyle w:val="QDisplayLogic"/>
-        <w:ind w:firstLine="400"/>
-      </w:pPr>
-      <w:r>
-        <w:t>Or Which of the following, if any, are reasons that you don't plan to receive all recommended doses... = I don't believe I need a COVID-19 vaccine.</w:t>
+        <w:t>If If a vaccine to prevent COVID-19 were offered to you today, would you choose to get vaccinated? = No, definitely not</w:t>
       </w:r>
     </w:p>
   </w:body>
@@ -5590,10 +4954,11 @@
     <w:tbl>
       <w:tblPr>
         <w:tblStyle w:val="QQuestionIconTable"/>
-        <w:tblW w:w="50" w:type="auto"/>
+        <w:tblW w:w="100" w:type="auto"/>
         <w:tblLook w:firstRow="true" w:lastRow="true" w:firstCol="true" w:lastCol="true"/>
       </w:tblPr>
       <w:tblGrid>
+        <w:gridCol w:w="50"/>
         <w:gridCol w:w="50"/>
       </w:tblGrid>
       <w:tr>
@@ -5626,6 +4991,794 @@
                         </pic:nvPicPr>
                         <pic:blipFill>
                           <a:blip r:embed="rId26"/>
+                          <a:stretch>
+                            <a:fillRect/>
+                          </a:stretch>
+                        </pic:blipFill>
+                        <pic:spPr>
+                          <a:xfrm>
+                            <a:off x="0" y="0"/>
+                            <a:ext cx="228600" cy="228600"/>
+                          </a:xfrm>
+                          <a:prstGeom prst="rect">
+                            <a:avLst/>
+                          </a:prstGeom>
+                        </pic:spPr>
+                      </pic:pic>
+                    </a:graphicData>
+                  </a:graphic>
+                </wp:inline>
+              </w:drawing>
+            </w:r>
+          </w:p>
+        </w:tc>
+        <w:tc>
+          <w:tcPr>
+            <w:tcW w:w="50" w:type="dxa"/>
+          </w:tcPr>
+          <w:p>
+            <w:pPr>
+              <w:keepNext/>
+            </w:pPr>
+            <w:r>
+              <w:rPr>
+                <w:noProof/>
+              </w:rPr>
+              <w:drawing>
+                <wp:inline distT="0" distB="0" distL="0" distR="0">
+                  <wp:extent cx="228600" cy="228600"/>
+                  <wp:effectExtent l="0" t="0" r="0" b="0"/>
+                  <wp:docPr id="18" name="WordQuestionRecodeOptions.png"/>
+                  <wp:cNvGraphicFramePr>
+                    <a:graphicFrameLocks xmlns:a="http://schemas.openxmlformats.org/drawingml/2006/main" noChangeAspect="1"/>
+                  </wp:cNvGraphicFramePr>
+                  <a:graphic xmlns:a="http://schemas.openxmlformats.org/drawingml/2006/main">
+                    <a:graphicData uri="http://schemas.openxmlformats.org/drawingml/2006/picture">
+                      <pic:pic xmlns:pic="http://schemas.openxmlformats.org/drawingml/2006/picture">
+                        <pic:nvPicPr>
+                          <pic:cNvPr id="18" name="WordQuestionRecodeOptions.png"/>
+                          <pic:cNvPicPr/>
+                        </pic:nvPicPr>
+                        <pic:blipFill>
+                          <a:blip r:embed="rId27"/>
+                          <a:stretch>
+                            <a:fillRect/>
+                          </a:stretch>
+                        </pic:blipFill>
+                        <pic:spPr>
+                          <a:xfrm>
+                            <a:off x="0" y="0"/>
+                            <a:ext cx="228600" cy="228600"/>
+                          </a:xfrm>
+                          <a:prstGeom prst="rect">
+                            <a:avLst/>
+                          </a:prstGeom>
+                        </pic:spPr>
+                      </pic:pic>
+                    </a:graphicData>
+                  </a:graphic>
+                </wp:inline>
+              </w:drawing>
+            </w:r>
+          </w:p>
+        </w:tc>
+      </w:tr>
+    </w:tbl>
+    <w:p/>
+  </w:body>
+  <w:body>
+    <w:p>
+      <w:pPr>
+        <w:keepNext/>
+      </w:pPr>
+      <w:r>
+        <w:rPr/>
+        <w:t xml:space="preserve">V5c Which of the following, if any, are reasons that you definitely wouldn't choose to get a COVID-19 vaccine? Please select all that apply.</w:t>
+      </w:r>
+    </w:p>
+  </w:body>
+  <w:body>
+    <w:p>
+      <w:pPr>
+        <w:keepNext/>
+        <w:pStyle w:val="ListParagraph"/>
+        <w:numPr>
+          <w:ilvl w:val="0"/>
+          <w:numId w:val="2"/>
+        </w:numPr>
+      </w:pPr>
+      <w:r>
+        <w:rPr/>
+        <w:t xml:space="preserve">I am concerned about possible side effects of a COVID-19 vaccine.  (1) </w:t>
+      </w:r>
+    </w:p>
+  </w:body>
+  <w:body>
+    <w:p>
+      <w:pPr>
+        <w:keepNext/>
+        <w:pStyle w:val="ListParagraph"/>
+        <w:numPr>
+          <w:ilvl w:val="0"/>
+          <w:numId w:val="2"/>
+        </w:numPr>
+      </w:pPr>
+      <w:r>
+        <w:rPr/>
+        <w:t xml:space="preserve">I am concerned about having an allergic reaction to a COVID-19 vaccine.  (2) </w:t>
+      </w:r>
+    </w:p>
+  </w:body>
+  <w:body>
+    <w:p>
+      <w:pPr>
+        <w:keepNext/>
+        <w:pStyle w:val="ListParagraph"/>
+        <w:numPr>
+          <w:ilvl w:val="0"/>
+          <w:numId w:val="2"/>
+        </w:numPr>
+      </w:pPr>
+      <w:r>
+        <w:rPr/>
+        <w:t xml:space="preserve">I don't know if a COVID-19 vaccine will work.  (3) </w:t>
+      </w:r>
+    </w:p>
+  </w:body>
+  <w:body>
+    <w:p>
+      <w:pPr>
+        <w:keepNext/>
+        <w:pStyle w:val="ListParagraph"/>
+        <w:numPr>
+          <w:ilvl w:val="0"/>
+          <w:numId w:val="2"/>
+        </w:numPr>
+      </w:pPr>
+      <w:r>
+        <w:rPr/>
+        <w:t xml:space="preserve">I don't believe I need a COVID-19 vaccine.  (4) </w:t>
+      </w:r>
+    </w:p>
+  </w:body>
+  <w:body>
+    <w:p>
+      <w:pPr>
+        <w:keepNext/>
+        <w:pStyle w:val="ListParagraph"/>
+        <w:numPr>
+          <w:ilvl w:val="0"/>
+          <w:numId w:val="2"/>
+        </w:numPr>
+      </w:pPr>
+      <w:r>
+        <w:rPr/>
+        <w:t xml:space="preserve">I don't like vaccines.  (5) </w:t>
+      </w:r>
+    </w:p>
+  </w:body>
+  <w:body>
+    <w:p>
+      <w:pPr>
+        <w:keepNext/>
+        <w:pStyle w:val="ListParagraph"/>
+        <w:numPr>
+          <w:ilvl w:val="0"/>
+          <w:numId w:val="2"/>
+        </w:numPr>
+      </w:pPr>
+      <w:r>
+        <w:rPr/>
+        <w:t xml:space="preserve">My doctor has not recommended it.  (6) </w:t>
+      </w:r>
+    </w:p>
+  </w:body>
+  <w:body>
+    <w:p>
+      <w:pPr>
+        <w:keepNext/>
+        <w:pStyle w:val="ListParagraph"/>
+        <w:numPr>
+          <w:ilvl w:val="0"/>
+          <w:numId w:val="2"/>
+        </w:numPr>
+      </w:pPr>
+      <w:r>
+        <w:rPr/>
+        <w:t xml:space="preserve">I plan to wait and see if it is safe and may get it later.  (7) </w:t>
+      </w:r>
+    </w:p>
+  </w:body>
+  <w:body>
+    <w:p>
+      <w:pPr>
+        <w:keepNext/>
+        <w:pStyle w:val="ListParagraph"/>
+        <w:numPr>
+          <w:ilvl w:val="0"/>
+          <w:numId w:val="2"/>
+        </w:numPr>
+      </w:pPr>
+      <w:r>
+        <w:rPr/>
+        <w:t xml:space="preserve">I think other people need it more than I do right now.  (8) </w:t>
+      </w:r>
+    </w:p>
+  </w:body>
+  <w:body>
+    <w:p>
+      <w:pPr>
+        <w:keepNext/>
+        <w:pStyle w:val="ListParagraph"/>
+        <w:numPr>
+          <w:ilvl w:val="0"/>
+          <w:numId w:val="2"/>
+        </w:numPr>
+      </w:pPr>
+      <w:r>
+        <w:rPr/>
+        <w:t xml:space="preserve">I am concerned about the cost of a COVID-19 vaccine.  (9) </w:t>
+      </w:r>
+    </w:p>
+  </w:body>
+  <w:body>
+    <w:p>
+      <w:pPr>
+        <w:keepNext/>
+        <w:pStyle w:val="ListParagraph"/>
+        <w:numPr>
+          <w:ilvl w:val="0"/>
+          <w:numId w:val="2"/>
+        </w:numPr>
+      </w:pPr>
+      <w:r>
+        <w:rPr/>
+        <w:t xml:space="preserve">I don't trust COVID-19 vaccines.  (10) </w:t>
+      </w:r>
+    </w:p>
+  </w:body>
+  <w:body>
+    <w:p>
+      <w:pPr>
+        <w:keepNext/>
+        <w:pStyle w:val="ListParagraph"/>
+        <w:numPr>
+          <w:ilvl w:val="0"/>
+          <w:numId w:val="2"/>
+        </w:numPr>
+      </w:pPr>
+      <w:r>
+        <w:rPr/>
+        <w:t xml:space="preserve">I don't trust the government.  (11) </w:t>
+      </w:r>
+    </w:p>
+  </w:body>
+  <w:body>
+    <w:p>
+      <w:pPr>
+        <w:keepNext/>
+        <w:pStyle w:val="ListParagraph"/>
+        <w:numPr>
+          <w:ilvl w:val="0"/>
+          <w:numId w:val="2"/>
+        </w:numPr>
+      </w:pPr>
+      <w:r>
+        <w:rPr/>
+        <w:t xml:space="preserve">It is against my religious beliefs.  (15) </w:t>
+      </w:r>
+    </w:p>
+  </w:body>
+  <w:body>
+    <w:p>
+      <w:pPr>
+        <w:keepNext/>
+        <w:pStyle w:val="ListParagraph"/>
+        <w:numPr>
+          <w:ilvl w:val="0"/>
+          <w:numId w:val="2"/>
+        </w:numPr>
+      </w:pPr>
+      <w:r>
+        <w:rPr/>
+        <w:t xml:space="preserve">I have a health condition and am concerned about the safety of the vaccine for people with my condition.  (12) </w:t>
+      </w:r>
+    </w:p>
+  </w:body>
+  <w:body>
+    <w:p>
+      <w:pPr>
+        <w:keepNext/>
+        <w:pStyle w:val="ListParagraph"/>
+        <w:numPr>
+          <w:ilvl w:val="0"/>
+          <w:numId w:val="2"/>
+        </w:numPr>
+      </w:pPr>
+      <w:r>
+        <w:rPr/>
+        <w:t xml:space="preserve">I am currently/planning to be pregnant and/or breastfeeding and do not want to get vaccinated at this time.  (14) </w:t>
+      </w:r>
+    </w:p>
+  </w:body>
+  <w:body>
+    <w:p>
+      <w:pPr>
+        <w:keepNext/>
+        <w:pStyle w:val="ListParagraph"/>
+        <w:numPr>
+          <w:ilvl w:val="0"/>
+          <w:numId w:val="2"/>
+        </w:numPr>
+      </w:pPr>
+      <w:r>
+        <w:rPr/>
+        <w:t xml:space="preserve">Other  (13) </w:t>
+      </w:r>
+    </w:p>
+  </w:body>
+  <w:body>
+    <w:p>
+      <w:pPr/>
+    </w:p>
+  </w:body>
+  <w:body>
+    <w:p>
+      <w:pPr>
+        <w:pStyle w:val="QuestionSeparator"/>
+      </w:pPr>
+    </w:p>
+  </w:body>
+  <w:body>
+    <w:p>
+      <w:pPr>
+        <w:keepNext/>
+        <w:pStyle w:val="QDisplayLogic"/>
+      </w:pPr>
+      <w:r>
+        <w:t>Display This Question:</w:t>
+      </w:r>
+    </w:p>
+  </w:body>
+  <w:body>
+    <w:p>
+      <w:pPr>
+        <w:keepNext/>
+        <w:pStyle w:val="QDisplayLogic"/>
+        <w:ind w:firstLine="400"/>
+      </w:pPr>
+      <w:r>
+        <w:t>If Did you receive (or do you plan to receive) all recommended doses? = No, don’t plan to receive all recommended doses</w:t>
+      </w:r>
+    </w:p>
+  </w:body>
+  <w:body>
+    <w:tbl>
+      <w:tblPr>
+        <w:tblStyle w:val="QQuestionIconTable"/>
+        <w:tblW w:w="50" w:type="auto"/>
+        <w:tblLook w:firstRow="true" w:lastRow="true" w:firstCol="true" w:lastCol="true"/>
+      </w:tblPr>
+      <w:tblGrid>
+        <w:gridCol w:w="50"/>
+      </w:tblGrid>
+      <w:tr>
+        <w:tc>
+          <w:tcPr>
+            <w:tcW w:w="50" w:type="dxa"/>
+          </w:tcPr>
+          <w:p>
+            <w:pPr>
+              <w:keepNext/>
+            </w:pPr>
+            <w:r>
+              <w:rPr>
+                <w:noProof/>
+              </w:rPr>
+              <w:drawing>
+                <wp:inline distT="0" distB="0" distL="0" distR="0">
+                  <wp:extent cx="228600" cy="228600"/>
+                  <wp:effectExtent l="0" t="0" r="0" b="0"/>
+                  <wp:docPr id="19" name="WordQuestionRandomization.png"/>
+                  <wp:cNvGraphicFramePr>
+                    <a:graphicFrameLocks xmlns:a="http://schemas.openxmlformats.org/drawingml/2006/main" noChangeAspect="1"/>
+                  </wp:cNvGraphicFramePr>
+                  <a:graphic xmlns:a="http://schemas.openxmlformats.org/drawingml/2006/main">
+                    <a:graphicData uri="http://schemas.openxmlformats.org/drawingml/2006/picture">
+                      <pic:pic xmlns:pic="http://schemas.openxmlformats.org/drawingml/2006/picture">
+                        <pic:nvPicPr>
+                          <pic:cNvPr id="19" name="WordQuestionRandomization.png"/>
+                          <pic:cNvPicPr/>
+                        </pic:nvPicPr>
+                        <pic:blipFill>
+                          <a:blip r:embed="rId28"/>
+                          <a:stretch>
+                            <a:fillRect/>
+                          </a:stretch>
+                        </pic:blipFill>
+                        <pic:spPr>
+                          <a:xfrm>
+                            <a:off x="0" y="0"/>
+                            <a:ext cx="228600" cy="228600"/>
+                          </a:xfrm>
+                          <a:prstGeom prst="rect">
+                            <a:avLst/>
+                          </a:prstGeom>
+                        </pic:spPr>
+                      </pic:pic>
+                    </a:graphicData>
+                  </a:graphic>
+                </wp:inline>
+              </w:drawing>
+            </w:r>
+          </w:p>
+        </w:tc>
+      </w:tr>
+    </w:tbl>
+    <w:p/>
+  </w:body>
+  <w:body>
+    <w:p>
+      <w:pPr>
+        <w:keepNext/>
+      </w:pPr>
+      <w:r>
+        <w:rPr/>
+        <w:t xml:space="preserve">V5d Which of the following, if any, are reasons that you don't plan to receive all recommended doses of a COVID-19 vaccine? Please select all that apply.</w:t>
+      </w:r>
+    </w:p>
+  </w:body>
+  <w:body>
+    <w:p>
+      <w:pPr>
+        <w:keepNext/>
+        <w:pStyle w:val="ListParagraph"/>
+        <w:numPr>
+          <w:ilvl w:val="0"/>
+          <w:numId w:val="2"/>
+        </w:numPr>
+      </w:pPr>
+      <w:r>
+        <w:rPr/>
+        <w:t xml:space="preserve">I am concerned about possible side effects of a COVID-19 vaccine.  (1) </w:t>
+      </w:r>
+    </w:p>
+  </w:body>
+  <w:body>
+    <w:p>
+      <w:pPr>
+        <w:keepNext/>
+        <w:pStyle w:val="ListParagraph"/>
+        <w:numPr>
+          <w:ilvl w:val="0"/>
+          <w:numId w:val="2"/>
+        </w:numPr>
+      </w:pPr>
+      <w:r>
+        <w:rPr/>
+        <w:t xml:space="preserve">I am concerned about having an allergic reaction to a COVID-19 vaccine.  (2) </w:t>
+      </w:r>
+    </w:p>
+  </w:body>
+  <w:body>
+    <w:p>
+      <w:pPr>
+        <w:keepNext/>
+        <w:pStyle w:val="ListParagraph"/>
+        <w:numPr>
+          <w:ilvl w:val="0"/>
+          <w:numId w:val="2"/>
+        </w:numPr>
+      </w:pPr>
+      <w:r>
+        <w:rPr/>
+        <w:t xml:space="preserve">I don't know if a COVID-19 vaccine will work.  (3) </w:t>
+      </w:r>
+    </w:p>
+  </w:body>
+  <w:body>
+    <w:p>
+      <w:pPr>
+        <w:keepNext/>
+        <w:pStyle w:val="ListParagraph"/>
+        <w:numPr>
+          <w:ilvl w:val="0"/>
+          <w:numId w:val="2"/>
+        </w:numPr>
+      </w:pPr>
+      <w:r>
+        <w:rPr/>
+        <w:t xml:space="preserve">I don't believe I need a COVID-19 vaccine.  (4) </w:t>
+      </w:r>
+    </w:p>
+  </w:body>
+  <w:body>
+    <w:p>
+      <w:pPr>
+        <w:keepNext/>
+        <w:pStyle w:val="ListParagraph"/>
+        <w:numPr>
+          <w:ilvl w:val="0"/>
+          <w:numId w:val="2"/>
+        </w:numPr>
+      </w:pPr>
+      <w:r>
+        <w:rPr/>
+        <w:t xml:space="preserve">I don't like vaccines.  (5) </w:t>
+      </w:r>
+    </w:p>
+  </w:body>
+  <w:body>
+    <w:p>
+      <w:pPr>
+        <w:keepNext/>
+        <w:pStyle w:val="ListParagraph"/>
+        <w:numPr>
+          <w:ilvl w:val="0"/>
+          <w:numId w:val="2"/>
+        </w:numPr>
+      </w:pPr>
+      <w:r>
+        <w:rPr/>
+        <w:t xml:space="preserve">My doctor has not recommended it.  (6) </w:t>
+      </w:r>
+    </w:p>
+  </w:body>
+  <w:body>
+    <w:p>
+      <w:pPr>
+        <w:keepNext/>
+        <w:pStyle w:val="ListParagraph"/>
+        <w:numPr>
+          <w:ilvl w:val="0"/>
+          <w:numId w:val="2"/>
+        </w:numPr>
+      </w:pPr>
+      <w:r>
+        <w:rPr/>
+        <w:t xml:space="preserve">I plan to wait and see if it is safe and may get it later.  (7) </w:t>
+      </w:r>
+    </w:p>
+  </w:body>
+  <w:body>
+    <w:p>
+      <w:pPr>
+        <w:keepNext/>
+        <w:pStyle w:val="ListParagraph"/>
+        <w:numPr>
+          <w:ilvl w:val="0"/>
+          <w:numId w:val="2"/>
+        </w:numPr>
+      </w:pPr>
+      <w:r>
+        <w:rPr/>
+        <w:t xml:space="preserve">I think other people need it more than I do right now.  (8) </w:t>
+      </w:r>
+    </w:p>
+  </w:body>
+  <w:body>
+    <w:p>
+      <w:pPr>
+        <w:keepNext/>
+        <w:pStyle w:val="ListParagraph"/>
+        <w:numPr>
+          <w:ilvl w:val="0"/>
+          <w:numId w:val="2"/>
+        </w:numPr>
+      </w:pPr>
+      <w:r>
+        <w:rPr/>
+        <w:t xml:space="preserve">I am concerned about the cost of a COVID-19 vaccine.  (9) </w:t>
+      </w:r>
+    </w:p>
+  </w:body>
+  <w:body>
+    <w:p>
+      <w:pPr>
+        <w:keepNext/>
+        <w:pStyle w:val="ListParagraph"/>
+        <w:numPr>
+          <w:ilvl w:val="0"/>
+          <w:numId w:val="2"/>
+        </w:numPr>
+      </w:pPr>
+      <w:r>
+        <w:rPr/>
+        <w:t xml:space="preserve">I don't trust COVID-19 vaccines.  (10) </w:t>
+      </w:r>
+    </w:p>
+  </w:body>
+  <w:body>
+    <w:p>
+      <w:pPr>
+        <w:keepNext/>
+        <w:pStyle w:val="ListParagraph"/>
+        <w:numPr>
+          <w:ilvl w:val="0"/>
+          <w:numId w:val="2"/>
+        </w:numPr>
+      </w:pPr>
+      <w:r>
+        <w:rPr/>
+        <w:t xml:space="preserve">I don't trust the government.  (11) </w:t>
+      </w:r>
+    </w:p>
+  </w:body>
+  <w:body>
+    <w:p>
+      <w:pPr>
+        <w:keepNext/>
+        <w:pStyle w:val="ListParagraph"/>
+        <w:numPr>
+          <w:ilvl w:val="0"/>
+          <w:numId w:val="2"/>
+        </w:numPr>
+      </w:pPr>
+      <w:r>
+        <w:rPr/>
+        <w:t xml:space="preserve">It is against my religious beliefs.  (15) </w:t>
+      </w:r>
+    </w:p>
+  </w:body>
+  <w:body>
+    <w:p>
+      <w:pPr>
+        <w:keepNext/>
+        <w:pStyle w:val="ListParagraph"/>
+        <w:numPr>
+          <w:ilvl w:val="0"/>
+          <w:numId w:val="2"/>
+        </w:numPr>
+      </w:pPr>
+      <w:r>
+        <w:rPr/>
+        <w:t xml:space="preserve">I have a health condition and am concerned about the safety of the vaccine for people with my condition.  (12) </w:t>
+      </w:r>
+    </w:p>
+  </w:body>
+  <w:body>
+    <w:p>
+      <w:pPr>
+        <w:keepNext/>
+        <w:pStyle w:val="ListParagraph"/>
+        <w:numPr>
+          <w:ilvl w:val="0"/>
+          <w:numId w:val="2"/>
+        </w:numPr>
+      </w:pPr>
+      <w:r>
+        <w:rPr/>
+        <w:t xml:space="preserve">I am currently/planning to be pregnant and/or breastfeeding and do not want to get vaccinated at this time.  (14) </w:t>
+      </w:r>
+    </w:p>
+  </w:body>
+  <w:body>
+    <w:p>
+      <w:pPr>
+        <w:keepNext/>
+        <w:pStyle w:val="ListParagraph"/>
+        <w:numPr>
+          <w:ilvl w:val="0"/>
+          <w:numId w:val="2"/>
+        </w:numPr>
+      </w:pPr>
+      <w:r>
+        <w:rPr/>
+        <w:t xml:space="preserve">Other  (13) </w:t>
+      </w:r>
+    </w:p>
+  </w:body>
+  <w:body>
+    <w:p>
+      <w:pPr/>
+    </w:p>
+  </w:body>
+  <w:body>
+    <w:p>
+      <w:pPr>
+        <w:pStyle w:val="QuestionSeparator"/>
+      </w:pPr>
+    </w:p>
+  </w:body>
+  <w:body>
+    <w:p>
+      <w:pPr>
+        <w:keepNext/>
+        <w:pStyle w:val="QDisplayLogic"/>
+      </w:pPr>
+      <w:r>
+        <w:t>Display This Question:</w:t>
+      </w:r>
+    </w:p>
+  </w:body>
+  <w:body>
+    <w:p>
+      <w:pPr>
+        <w:keepNext/>
+        <w:pStyle w:val="QDisplayLogic"/>
+        <w:ind w:firstLine="400"/>
+      </w:pPr>
+      <w:r>
+        <w:t>If Which of the following, if any, are reasons that you only probably would choose to get a COVID-19... = I don't believe I need a COVID-19 vaccine.</w:t>
+      </w:r>
+    </w:p>
+  </w:body>
+  <w:body>
+    <w:p>
+      <w:pPr>
+        <w:keepNext/>
+        <w:pStyle w:val="QDisplayLogic"/>
+        <w:ind w:firstLine="400"/>
+      </w:pPr>
+      <w:r>
+        <w:t>Or Which of the following, if any, are reasons that you probably wouldn't choose to get a COVID-19 v... = I don't believe I need a COVID-19 vaccine.</w:t>
+      </w:r>
+    </w:p>
+  </w:body>
+  <w:body>
+    <w:p>
+      <w:pPr>
+        <w:keepNext/>
+        <w:pStyle w:val="QDisplayLogic"/>
+        <w:ind w:firstLine="400"/>
+      </w:pPr>
+      <w:r>
+        <w:t>Or Which of the following, if any, are reasons that you definitely wouldn't choose to get a COVID-19... = I don't believe I need a COVID-19 vaccine.</w:t>
+      </w:r>
+    </w:p>
+  </w:body>
+  <w:body>
+    <w:p>
+      <w:pPr>
+        <w:keepNext/>
+        <w:pStyle w:val="QDisplayLogic"/>
+        <w:ind w:firstLine="400"/>
+      </w:pPr>
+      <w:r>
+        <w:t>Or Which of the following, if any, are reasons that you don't plan to receive all recommended doses... = I don't believe I need a COVID-19 vaccine.</w:t>
+      </w:r>
+    </w:p>
+  </w:body>
+  <w:body>
+    <w:tbl>
+      <w:tblPr>
+        <w:tblStyle w:val="QQuestionIconTable"/>
+        <w:tblW w:w="50" w:type="auto"/>
+        <w:tblLook w:firstRow="true" w:lastRow="true" w:firstCol="true" w:lastCol="true"/>
+      </w:tblPr>
+      <w:tblGrid>
+        <w:gridCol w:w="50"/>
+      </w:tblGrid>
+      <w:tr>
+        <w:tc>
+          <w:tcPr>
+            <w:tcW w:w="50" w:type="dxa"/>
+          </w:tcPr>
+          <w:p>
+            <w:pPr>
+              <w:keepNext/>
+            </w:pPr>
+            <w:r>
+              <w:rPr>
+                <w:noProof/>
+              </w:rPr>
+              <w:drawing>
+                <wp:inline distT="0" distB="0" distL="0" distR="0">
+                  <wp:extent cx="228600" cy="228600"/>
+                  <wp:effectExtent l="0" t="0" r="0" b="0"/>
+                  <wp:docPr id="20" name="WordQuestionRandomization.png"/>
+                  <wp:cNvGraphicFramePr>
+                    <a:graphicFrameLocks xmlns:a="http://schemas.openxmlformats.org/drawingml/2006/main" noChangeAspect="1"/>
+                  </wp:cNvGraphicFramePr>
+                  <a:graphic xmlns:a="http://schemas.openxmlformats.org/drawingml/2006/main">
+                    <a:graphicData uri="http://schemas.openxmlformats.org/drawingml/2006/picture">
+                      <pic:pic xmlns:pic="http://schemas.openxmlformats.org/drawingml/2006/picture">
+                        <pic:nvPicPr>
+                          <pic:cNvPr id="20" name="WordQuestionRandomization.png"/>
+                          <pic:cNvPicPr/>
+                        </pic:nvPicPr>
+                        <pic:blipFill>
+                          <a:blip r:embed="rId29"/>
                           <a:stretch>
                             <a:fillRect/>
                           </a:stretch>
@@ -6272,7 +6425,7 @@
                 <wp:inline distT="0" distB="0" distL="0" distR="0">
                   <wp:extent cx="228600" cy="228600"/>
                   <wp:effectExtent l="0" t="0" r="0" b="0"/>
-                  <wp:docPr id="18" name="WordQuestionJavaScript.png"/>
+                  <wp:docPr id="21" name="WordQuestionJavaScript.png"/>
                   <wp:cNvGraphicFramePr>
                     <a:graphicFrameLocks xmlns:a="http://schemas.openxmlformats.org/drawingml/2006/main" noChangeAspect="1"/>
                   </wp:cNvGraphicFramePr>
@@ -6280,11 +6433,11 @@
                     <a:graphicData uri="http://schemas.openxmlformats.org/drawingml/2006/picture">
                       <pic:pic xmlns:pic="http://schemas.openxmlformats.org/drawingml/2006/picture">
                         <pic:nvPicPr>
-                          <pic:cNvPr id="18" name="WordQuestionJavaScript.png"/>
+                          <pic:cNvPr id="21" name="WordQuestionJavaScript.png"/>
                           <pic:cNvPicPr/>
                         </pic:nvPicPr>
                         <pic:blipFill>
-                          <a:blip r:embed="rId27"/>
+                          <a:blip r:embed="rId30"/>
                           <a:stretch>
                             <a:fillRect/>
                           </a:stretch>
@@ -6484,7 +6637,7 @@
                 <wp:inline distT="0" distB="0" distL="0" distR="0">
                   <wp:extent cx="228600" cy="228600"/>
                   <wp:effectExtent l="0" t="0" r="0" b="0"/>
-                  <wp:docPr id="19" name="WordQuestionRandomization.png"/>
+                  <wp:docPr id="22" name="WordQuestionRandomization.png"/>
                   <wp:cNvGraphicFramePr>
                     <a:graphicFrameLocks xmlns:a="http://schemas.openxmlformats.org/drawingml/2006/main" noChangeAspect="1"/>
                   </wp:cNvGraphicFramePr>
@@ -6492,11 +6645,11 @@
                     <a:graphicData uri="http://schemas.openxmlformats.org/drawingml/2006/picture">
                       <pic:pic xmlns:pic="http://schemas.openxmlformats.org/drawingml/2006/picture">
                         <pic:nvPicPr>
-                          <pic:cNvPr id="19" name="WordQuestionRandomization.png"/>
+                          <pic:cNvPr id="22" name="WordQuestionRandomization.png"/>
                           <pic:cNvPicPr/>
                         </pic:nvPicPr>
                         <pic:blipFill>
-                          <a:blip r:embed="rId28"/>
+                          <a:blip r:embed="rId31"/>
                           <a:stretch>
                             <a:fillRect/>
                           </a:stretch>
@@ -7161,7 +7314,7 @@
                 <wp:inline distT="0" distB="0" distL="0" distR="0">
                   <wp:extent cx="228600" cy="228600"/>
                   <wp:effectExtent l="0" t="0" r="0" b="0"/>
-                  <wp:docPr id="20" name="WordQuestionRandomization.png"/>
+                  <wp:docPr id="23" name="WordQuestionRandomization.png"/>
                   <wp:cNvGraphicFramePr>
                     <a:graphicFrameLocks xmlns:a="http://schemas.openxmlformats.org/drawingml/2006/main" noChangeAspect="1"/>
                   </wp:cNvGraphicFramePr>
@@ -7169,11 +7322,11 @@
                     <a:graphicData uri="http://schemas.openxmlformats.org/drawingml/2006/picture">
                       <pic:pic xmlns:pic="http://schemas.openxmlformats.org/drawingml/2006/picture">
                         <pic:nvPicPr>
-                          <pic:cNvPr id="20" name="WordQuestionRandomization.png"/>
+                          <pic:cNvPr id="23" name="WordQuestionRandomization.png"/>
                           <pic:cNvPicPr/>
                         </pic:nvPicPr>
                         <pic:blipFill>
-                          <a:blip r:embed="rId29"/>
+                          <a:blip r:embed="rId32"/>
                           <a:stretch>
                             <a:fillRect/>
                           </a:stretch>
@@ -7211,7 +7364,7 @@
                 <wp:inline distT="0" distB="0" distL="0" distR="0">
                   <wp:extent cx="228600" cy="228600"/>
                   <wp:effectExtent l="0" t="0" r="0" b="0"/>
-                  <wp:docPr id="21" name="WordQuestionRecodeOptions.png"/>
+                  <wp:docPr id="24" name="WordQuestionRecodeOptions.png"/>
                   <wp:cNvGraphicFramePr>
                     <a:graphicFrameLocks xmlns:a="http://schemas.openxmlformats.org/drawingml/2006/main" noChangeAspect="1"/>
                   </wp:cNvGraphicFramePr>
@@ -7219,11 +7372,11 @@
                     <a:graphicData uri="http://schemas.openxmlformats.org/drawingml/2006/picture">
                       <pic:pic xmlns:pic="http://schemas.openxmlformats.org/drawingml/2006/picture">
                         <pic:nvPicPr>
-                          <pic:cNvPr id="21" name="WordQuestionRecodeOptions.png"/>
+                          <pic:cNvPr id="24" name="WordQuestionRecodeOptions.png"/>
                           <pic:cNvPicPr/>
                         </pic:nvPicPr>
                         <pic:blipFill>
-                          <a:blip r:embed="rId30"/>
+                          <a:blip r:embed="rId33"/>
                           <a:stretch>
                             <a:fillRect/>
                           </a:stretch>
@@ -7554,10 +7707,64 @@
     <w:tbl>
       <w:tblPr>
         <w:tblStyle w:val="QQuestionIconTable"/>
-        <w:tblW w:w="0" w:type="auto"/>
+        <w:tblW w:w="50" w:type="auto"/>
         <w:tblLook w:firstRow="true" w:lastRow="true" w:firstCol="true" w:lastCol="true"/>
       </w:tblPr>
-      <w:tblGrid/>
+      <w:tblGrid>
+        <w:gridCol w:w="50"/>
+      </w:tblGrid>
+      <w:tr>
+        <w:tc>
+          <w:tcPr>
+            <w:tcW w:w="50" w:type="dxa"/>
+          </w:tcPr>
+          <w:p>
+            <w:pPr>
+              <w:keepNext/>
+            </w:pPr>
+            <w:r>
+              <w:rPr>
+                <w:noProof/>
+              </w:rPr>
+              <w:drawing>
+                <wp:inline distT="0" distB="0" distL="0" distR="0">
+                  <wp:extent cx="228600" cy="228600"/>
+                  <wp:effectExtent l="0" t="0" r="0" b="0"/>
+                  <wp:docPr id="25" name="WordQuestionRecodeOptions.png"/>
+                  <wp:cNvGraphicFramePr>
+                    <a:graphicFrameLocks xmlns:a="http://schemas.openxmlformats.org/drawingml/2006/main" noChangeAspect="1"/>
+                  </wp:cNvGraphicFramePr>
+                  <a:graphic xmlns:a="http://schemas.openxmlformats.org/drawingml/2006/main">
+                    <a:graphicData uri="http://schemas.openxmlformats.org/drawingml/2006/picture">
+                      <pic:pic xmlns:pic="http://schemas.openxmlformats.org/drawingml/2006/picture">
+                        <pic:nvPicPr>
+                          <pic:cNvPr id="25" name="WordQuestionRecodeOptions.png"/>
+                          <pic:cNvPicPr/>
+                        </pic:nvPicPr>
+                        <pic:blipFill>
+                          <a:blip r:embed="rId34"/>
+                          <a:stretch>
+                            <a:fillRect/>
+                          </a:stretch>
+                        </pic:blipFill>
+                        <pic:spPr>
+                          <a:xfrm>
+                            <a:off x="0" y="0"/>
+                            <a:ext cx="228600" cy="228600"/>
+                          </a:xfrm>
+                          <a:prstGeom prst="rect">
+                            <a:avLst/>
+                          </a:prstGeom>
+                        </pic:spPr>
+                      </pic:pic>
+                    </a:graphicData>
+                  </a:graphic>
+                </wp:inline>
+              </w:drawing>
+            </w:r>
+          </w:p>
+        </w:tc>
+      </w:tr>
     </w:tbl>
     <w:p/>
   </w:body>
@@ -7805,7 +8012,7 @@
                 <wp:inline distT="0" distB="0" distL="0" distR="0">
                   <wp:extent cx="228600" cy="228600"/>
                   <wp:effectExtent l="0" t="0" r="0" b="0"/>
-                  <wp:docPr id="22" name="WordQuestionRecodeOptions.png"/>
+                  <wp:docPr id="26" name="WordQuestionRecodeOptions.png"/>
                   <wp:cNvGraphicFramePr>
                     <a:graphicFrameLocks xmlns:a="http://schemas.openxmlformats.org/drawingml/2006/main" noChangeAspect="1"/>
                   </wp:cNvGraphicFramePr>
@@ -7813,11 +8020,11 @@
                     <a:graphicData uri="http://schemas.openxmlformats.org/drawingml/2006/picture">
                       <pic:pic xmlns:pic="http://schemas.openxmlformats.org/drawingml/2006/picture">
                         <pic:nvPicPr>
-                          <pic:cNvPr id="22" name="WordQuestionRecodeOptions.png"/>
+                          <pic:cNvPr id="26" name="WordQuestionRecodeOptions.png"/>
                           <pic:cNvPicPr/>
                         </pic:nvPicPr>
                         <pic:blipFill>
-                          <a:blip r:embed="rId31"/>
+                          <a:blip r:embed="rId35"/>
                           <a:stretch>
                             <a:fillRect/>
                           </a:stretch>
@@ -7990,7 +8197,7 @@
       </w:r>
       <w:r>
         <w:rPr/>
-        <w:t xml:space="preserve">  (7) </w:t>
+        <w:t xml:space="preserve">  (8) </w:t>
       </w:r>
     </w:p>
   </w:body>
@@ -8100,7 +8307,7 @@
                 <wp:inline distT="0" distB="0" distL="0" distR="0">
                   <wp:extent cx="228600" cy="228600"/>
                   <wp:effectExtent l="0" t="0" r="0" b="0"/>
-                  <wp:docPr id="23" name="WordQuestionJavaScript.png"/>
+                  <wp:docPr id="27" name="WordQuestionJavaScript.png"/>
                   <wp:cNvGraphicFramePr>
                     <a:graphicFrameLocks xmlns:a="http://schemas.openxmlformats.org/drawingml/2006/main" noChangeAspect="1"/>
                   </wp:cNvGraphicFramePr>
@@ -8108,11 +8315,11 @@
                     <a:graphicData uri="http://schemas.openxmlformats.org/drawingml/2006/picture">
                       <pic:pic xmlns:pic="http://schemas.openxmlformats.org/drawingml/2006/picture">
                         <pic:nvPicPr>
-                          <pic:cNvPr id="23" name="WordQuestionJavaScript.png"/>
+                          <pic:cNvPr id="27" name="WordQuestionJavaScript.png"/>
                           <pic:cNvPicPr/>
                         </pic:nvPicPr>
                         <pic:blipFill>
-                          <a:blip r:embed="rId32"/>
+                          <a:blip r:embed="rId36"/>
                           <a:stretch>
                             <a:fillRect/>
                           </a:stretch>
@@ -8150,7 +8357,7 @@
                 <wp:inline distT="0" distB="0" distL="0" distR="0">
                   <wp:extent cx="228600" cy="228600"/>
                   <wp:effectExtent l="0" t="0" r="0" b="0"/>
-                  <wp:docPr id="24" name="WordQuestionValidation.png"/>
+                  <wp:docPr id="28" name="WordQuestionValidation.png"/>
                   <wp:cNvGraphicFramePr>
                     <a:graphicFrameLocks xmlns:a="http://schemas.openxmlformats.org/drawingml/2006/main" noChangeAspect="1"/>
                   </wp:cNvGraphicFramePr>
@@ -8158,11 +8365,11 @@
                     <a:graphicData uri="http://schemas.openxmlformats.org/drawingml/2006/picture">
                       <pic:pic xmlns:pic="http://schemas.openxmlformats.org/drawingml/2006/picture">
                         <pic:nvPicPr>
-                          <pic:cNvPr id="24" name="WordQuestionValidation.png"/>
+                          <pic:cNvPr id="28" name="WordQuestionValidation.png"/>
                           <pic:cNvPicPr/>
                         </pic:nvPicPr>
                         <pic:blipFill>
-                          <a:blip r:embed="rId33"/>
+                          <a:blip r:embed="rId37"/>
                           <a:stretch>
                             <a:fillRect/>
                           </a:stretch>
@@ -10535,7 +10742,7 @@
                 <wp:inline distT="0" distB="0" distL="0" distR="0">
                   <wp:extent cx="228600" cy="228600"/>
                   <wp:effectExtent l="0" t="0" r="0" b="0"/>
-                  <wp:docPr id="25" name="WordQuestionRandomization.png"/>
+                  <wp:docPr id="29" name="WordQuestionRandomization.png"/>
                   <wp:cNvGraphicFramePr>
                     <a:graphicFrameLocks xmlns:a="http://schemas.openxmlformats.org/drawingml/2006/main" noChangeAspect="1"/>
                   </wp:cNvGraphicFramePr>
@@ -10543,11 +10750,11 @@
                     <a:graphicData uri="http://schemas.openxmlformats.org/drawingml/2006/picture">
                       <pic:pic xmlns:pic="http://schemas.openxmlformats.org/drawingml/2006/picture">
                         <pic:nvPicPr>
-                          <pic:cNvPr id="25" name="WordQuestionRandomization.png"/>
+                          <pic:cNvPr id="29" name="WordQuestionRandomization.png"/>
                           <pic:cNvPicPr/>
                         </pic:nvPicPr>
                         <pic:blipFill>
-                          <a:blip r:embed="rId34"/>
+                          <a:blip r:embed="rId38"/>
                           <a:stretch>
                             <a:fillRect/>
                           </a:stretch>
@@ -10964,7 +11171,7 @@
                 <wp:inline distT="0" distB="0" distL="0" distR="0">
                   <wp:extent cx="228600" cy="228600"/>
                   <wp:effectExtent l="0" t="0" r="0" b="0"/>
-                  <wp:docPr id="26" name="WordQuestionRandomization.png"/>
+                  <wp:docPr id="30" name="WordQuestionRandomization.png"/>
                   <wp:cNvGraphicFramePr>
                     <a:graphicFrameLocks xmlns:a="http://schemas.openxmlformats.org/drawingml/2006/main" noChangeAspect="1"/>
                   </wp:cNvGraphicFramePr>
@@ -10972,11 +11179,11 @@
                     <a:graphicData uri="http://schemas.openxmlformats.org/drawingml/2006/picture">
                       <pic:pic xmlns:pic="http://schemas.openxmlformats.org/drawingml/2006/picture">
                         <pic:nvPicPr>
-                          <pic:cNvPr id="26" name="WordQuestionRandomization.png"/>
+                          <pic:cNvPr id="30" name="WordQuestionRandomization.png"/>
                           <pic:cNvPicPr/>
                         </pic:nvPicPr>
                         <pic:blipFill>
-                          <a:blip r:embed="rId35"/>
+                          <a:blip r:embed="rId39"/>
                           <a:stretch>
                             <a:fillRect/>
                           </a:stretch>

</xml_diff>